<commit_message>
plotting ready, 10/50 clust algs
</commit_message>
<xml_diff>
--- a/paper/A study of clustering.docx
+++ b/paper/A study of clustering.docx
@@ -1,6 +1,6 @@
 
 <file path=word/document.xml><?xml version="1.0" encoding="utf-8"?>
-<w:document xmlns:wpc="http://schemas.microsoft.com/office/word/2010/wordprocessingCanvas" xmlns:cx="http://schemas.microsoft.com/office/drawing/2014/chartex" xmlns:cx1="http://schemas.microsoft.com/office/drawing/2015/9/8/chartex" xmlns:mc="http://schemas.openxmlformats.org/markup-compatibility/2006" xmlns:o="urn:schemas-microsoft-com:office:office" xmlns:r="http://schemas.openxmlformats.org/officeDocument/2006/relationships" xmlns:m="http://schemas.openxmlformats.org/officeDocument/2006/math" xmlns:v="urn:schemas-microsoft-com:vml" xmlns:wp14="http://schemas.microsoft.com/office/word/2010/wordprocessingDrawing" xmlns:wp="http://schemas.openxmlformats.org/drawingml/2006/wordprocessingDrawing" xmlns:w10="urn:schemas-microsoft-com:office:word" xmlns:w="http://schemas.openxmlformats.org/wordprocessingml/2006/main" xmlns:w14="http://schemas.microsoft.com/office/word/2010/wordml" xmlns:w15="http://schemas.microsoft.com/office/word/2012/wordml" xmlns:w16se="http://schemas.microsoft.com/office/word/2015/wordml/symex" xmlns:wpg="http://schemas.microsoft.com/office/word/2010/wordprocessingGroup" xmlns:wpi="http://schemas.microsoft.com/office/word/2010/wordprocessingInk" xmlns:wne="http://schemas.microsoft.com/office/word/2006/wordml" xmlns:wps="http://schemas.microsoft.com/office/word/2010/wordprocessingShape" mc:Ignorable="w14 w15 w16se wp14">
+<w:document xmlns:wpc="http://schemas.microsoft.com/office/word/2010/wordprocessingCanvas" xmlns:cx="http://schemas.microsoft.com/office/drawing/2014/chartex" xmlns:cx1="http://schemas.microsoft.com/office/drawing/2015/9/8/chartex" xmlns:cx2="http://schemas.microsoft.com/office/drawing/2015/10/21/chartex" xmlns:cx3="http://schemas.microsoft.com/office/drawing/2016/5/9/chartex" xmlns:cx4="http://schemas.microsoft.com/office/drawing/2016/5/10/chartex" xmlns:cx5="http://schemas.microsoft.com/office/drawing/2016/5/11/chartex" xmlns:cx6="http://schemas.microsoft.com/office/drawing/2016/5/12/chartex" xmlns:cx7="http://schemas.microsoft.com/office/drawing/2016/5/13/chartex" xmlns:cx8="http://schemas.microsoft.com/office/drawing/2016/5/14/chartex" xmlns:mc="http://schemas.openxmlformats.org/markup-compatibility/2006" xmlns:aink="http://schemas.microsoft.com/office/drawing/2016/ink" xmlns:am3d="http://schemas.microsoft.com/office/drawing/2017/model3d" xmlns:o="urn:schemas-microsoft-com:office:office" xmlns:oel="http://schemas.microsoft.com/office/2019/extlst" xmlns:r="http://schemas.openxmlformats.org/officeDocument/2006/relationships" xmlns:m="http://schemas.openxmlformats.org/officeDocument/2006/math" xmlns:v="urn:schemas-microsoft-com:vml" xmlns:wp14="http://schemas.microsoft.com/office/word/2010/wordprocessingDrawing" xmlns:wp="http://schemas.openxmlformats.org/drawingml/2006/wordprocessingDrawing" xmlns:w10="urn:schemas-microsoft-com:office:word" xmlns:w="http://schemas.openxmlformats.org/wordprocessingml/2006/main" xmlns:w14="http://schemas.microsoft.com/office/word/2010/wordml" xmlns:w15="http://schemas.microsoft.com/office/word/2012/wordml" xmlns:w16cex="http://schemas.microsoft.com/office/word/2018/wordml/cex" xmlns:w16cid="http://schemas.microsoft.com/office/word/2016/wordml/cid" xmlns:w16="http://schemas.microsoft.com/office/word/2018/wordml" xmlns:w16du="http://schemas.microsoft.com/office/word/2023/wordml/word16du" xmlns:w16sdtdh="http://schemas.microsoft.com/office/word/2020/wordml/sdtdatahash" xmlns:w16sdtfl="http://schemas.microsoft.com/office/word/2024/wordml/sdtformatlock" xmlns:w16se="http://schemas.microsoft.com/office/word/2015/wordml/symex" xmlns:wpg="http://schemas.microsoft.com/office/word/2010/wordprocessingGroup" xmlns:wpi="http://schemas.microsoft.com/office/word/2010/wordprocessingInk" xmlns:wne="http://schemas.microsoft.com/office/word/2006/wordml" xmlns:wps="http://schemas.microsoft.com/office/word/2010/wordprocessingShape" mc:Ignorable="w14 w15 w16se w16cid w16 w16cex w16sdtdh w16sdtfl w16du wp14">
   <w:body>
     <w:p>
       <w:pPr>
@@ -31,15 +31,7 @@
         <w:t>1</w:t>
       </w:r>
       <w:r>
-        <w:t xml:space="preserve">, </w:t>
-      </w:r>
-      <w:proofErr w:type="spellStart"/>
-      <w:r>
-        <w:t>Raluca</w:t>
-      </w:r>
-      <w:proofErr w:type="spellEnd"/>
-      <w:r>
-        <w:t xml:space="preserve"> Laura Portase</w:t>
+        <w:t>, Raluca Laura Portase</w:t>
       </w:r>
       <w:r>
         <w:rPr>
@@ -87,11 +79,9 @@
       <w:r>
         <w:t>[</w:t>
       </w:r>
-      <w:proofErr w:type="spellStart"/>
       <w:r>
         <w:t>placehoder-raluca</w:t>
       </w:r>
-      <w:proofErr w:type="spellEnd"/>
       <w:r>
         <w:t>]</w:t>
       </w:r>
@@ -123,15 +113,7 @@
         </w:rPr>
       </w:pPr>
       <w:r>
-        <w:t xml:space="preserve">Eugen-Richard </w:t>
-      </w:r>
-      <w:proofErr w:type="spellStart"/>
-      <w:r>
-        <w:t>Ardelean</w:t>
-      </w:r>
-      <w:proofErr w:type="spellEnd"/>
-      <w:r>
-        <w:t xml:space="preserve">: </w:t>
+        <w:t xml:space="preserve">Eugen-Richard Ardelean: </w:t>
       </w:r>
       <w:r>
         <w:rPr>
@@ -146,33 +128,11 @@
           <w:bCs/>
         </w:rPr>
       </w:pPr>
-      <w:proofErr w:type="spellStart"/>
       <w:r>
         <w:rPr>
           <w:bCs/>
         </w:rPr>
-        <w:t>Raluca</w:t>
-      </w:r>
-      <w:proofErr w:type="spellEnd"/>
-      <w:r>
-        <w:rPr>
-          <w:bCs/>
-        </w:rPr>
-        <w:t xml:space="preserve"> Laura </w:t>
-      </w:r>
-      <w:proofErr w:type="spellStart"/>
-      <w:r>
-        <w:rPr>
-          <w:bCs/>
-        </w:rPr>
-        <w:t>Portase</w:t>
-      </w:r>
-      <w:proofErr w:type="spellEnd"/>
-      <w:r>
-        <w:rPr>
-          <w:bCs/>
-        </w:rPr>
-        <w:t xml:space="preserve">: </w:t>
+        <w:t xml:space="preserve">Raluca Laura Portase: </w:t>
       </w:r>
       <w:r>
         <w:rPr>
@@ -204,14 +164,12 @@
         </w:rPr>
         <w:t>[</w:t>
       </w:r>
-      <w:proofErr w:type="spellStart"/>
       <w:r>
         <w:t>TBW</w:t>
       </w:r>
       <w:r>
         <w:t>ritten</w:t>
       </w:r>
-      <w:proofErr w:type="spellEnd"/>
       <w:r>
         <w:t>]</w:t>
       </w:r>
@@ -237,11 +195,9 @@
       <w:r>
         <w:t>[</w:t>
       </w:r>
-      <w:proofErr w:type="spellStart"/>
       <w:r>
         <w:t>TBAdded</w:t>
       </w:r>
-      <w:proofErr w:type="spellEnd"/>
       <w:r>
         <w:t>]</w:t>
       </w:r>
@@ -839,15 +795,7 @@
               <w:cnfStyle w:val="000000000000" w:firstRow="0" w:lastRow="0" w:firstColumn="0" w:lastColumn="0" w:oddVBand="0" w:evenVBand="0" w:oddHBand="0" w:evenHBand="0" w:firstRowFirstColumn="0" w:firstRowLastColumn="0" w:lastRowFirstColumn="0" w:lastRowLastColumn="0"/>
             </w:pPr>
             <w:r>
-              <w:t>(</w:t>
-            </w:r>
-            <w:proofErr w:type="spellStart"/>
-            <w:r>
-              <w:t>Inf</w:t>
-            </w:r>
-            <w:proofErr w:type="spellEnd"/>
-            <w:r>
-              <w:t>, 0]</w:t>
+              <w:t>(Inf, 0]</w:t>
             </w:r>
           </w:p>
         </w:tc>
@@ -928,15 +876,7 @@
               <w:cnfStyle w:val="000000100000" w:firstRow="0" w:lastRow="0" w:firstColumn="0" w:lastColumn="0" w:oddVBand="0" w:evenVBand="0" w:oddHBand="1" w:evenHBand="0" w:firstRowFirstColumn="0" w:firstRowLastColumn="0" w:lastRowFirstColumn="0" w:lastRowLastColumn="0"/>
             </w:pPr>
             <w:r>
-              <w:t xml:space="preserve">[0, </w:t>
-            </w:r>
-            <w:proofErr w:type="spellStart"/>
-            <w:r>
-              <w:t>Inf</w:t>
-            </w:r>
-            <w:proofErr w:type="spellEnd"/>
-            <w:r>
-              <w:t>)</w:t>
+              <w:t>[0, Inf)</w:t>
             </w:r>
           </w:p>
         </w:tc>
@@ -1354,6 +1294,61 @@
       </w:r>
     </w:p>
     <w:p>
+      <w:r>
+        <w:rPr>
+          <w:noProof/>
+        </w:rPr>
+        <w:drawing>
+          <wp:inline distT="0" distB="0" distL="0" distR="0" wp14:anchorId="6607FAC3" wp14:editId="187D16B2">
+            <wp:extent cx="5925185" cy="1565275"/>
+            <wp:effectExtent l="0" t="0" r="0" b="0"/>
+            <wp:docPr id="264014845" name="Picture 1"/>
+            <wp:cNvGraphicFramePr>
+              <a:graphicFrameLocks xmlns:a="http://schemas.openxmlformats.org/drawingml/2006/main" noChangeAspect="1"/>
+            </wp:cNvGraphicFramePr>
+            <a:graphic xmlns:a="http://schemas.openxmlformats.org/drawingml/2006/main">
+              <a:graphicData uri="http://schemas.openxmlformats.org/drawingml/2006/picture">
+                <pic:pic xmlns:pic="http://schemas.openxmlformats.org/drawingml/2006/picture">
+                  <pic:nvPicPr>
+                    <pic:cNvPr id="0" name="Picture 1"/>
+                    <pic:cNvPicPr>
+                      <a:picLocks noChangeAspect="1" noChangeArrowheads="1"/>
+                    </pic:cNvPicPr>
+                  </pic:nvPicPr>
+                  <pic:blipFill>
+                    <a:blip r:embed="rId6" cstate="print">
+                      <a:extLst>
+                        <a:ext uri="{28A0092B-C50C-407E-A947-70E740481C1C}">
+                          <a14:useLocalDpi xmlns:a14="http://schemas.microsoft.com/office/drawing/2010/main" val="0"/>
+                        </a:ext>
+                      </a:extLst>
+                    </a:blip>
+                    <a:srcRect/>
+                    <a:stretch>
+                      <a:fillRect/>
+                    </a:stretch>
+                  </pic:blipFill>
+                  <pic:spPr bwMode="auto">
+                    <a:xfrm>
+                      <a:off x="0" y="0"/>
+                      <a:ext cx="5925185" cy="1565275"/>
+                    </a:xfrm>
+                    <a:prstGeom prst="rect">
+                      <a:avLst/>
+                    </a:prstGeom>
+                    <a:noFill/>
+                    <a:ln>
+                      <a:noFill/>
+                    </a:ln>
+                  </pic:spPr>
+                </pic:pic>
+              </a:graphicData>
+            </a:graphic>
+          </wp:inline>
+        </w:drawing>
+      </w:r>
+    </w:p>
+    <w:p>
       <w:pPr>
         <w:pStyle w:val="ListParagraph"/>
         <w:numPr>
@@ -1368,6 +1363,50 @@
         <w:t xml:space="preserve"> – hierarchical </w:t>
       </w:r>
     </w:p>
+    <w:p>
+      <w:r>
+        <w:rPr>
+          <w:noProof/>
+        </w:rPr>
+        <w:lastRenderedPageBreak/>
+        <w:drawing>
+          <wp:inline distT="0" distB="0" distL="0" distR="0" wp14:anchorId="102C40FC" wp14:editId="22129E42">
+            <wp:extent cx="5943600" cy="4086225"/>
+            <wp:effectExtent l="0" t="0" r="0" b="9525"/>
+            <wp:docPr id="1957923501" name="Picture 1" descr="A chart of green squares&#10;&#10;Description automatically generated"/>
+            <wp:cNvGraphicFramePr>
+              <a:graphicFrameLocks xmlns:a="http://schemas.openxmlformats.org/drawingml/2006/main" noChangeAspect="1"/>
+            </wp:cNvGraphicFramePr>
+            <a:graphic xmlns:a="http://schemas.openxmlformats.org/drawingml/2006/main">
+              <a:graphicData uri="http://schemas.openxmlformats.org/drawingml/2006/picture">
+                <pic:pic xmlns:pic="http://schemas.openxmlformats.org/drawingml/2006/picture">
+                  <pic:nvPicPr>
+                    <pic:cNvPr id="1957923501" name="Picture 1" descr="A chart of green squares&#10;&#10;Description automatically generated"/>
+                    <pic:cNvPicPr/>
+                  </pic:nvPicPr>
+                  <pic:blipFill>
+                    <a:blip r:embed="rId7"/>
+                    <a:stretch>
+                      <a:fillRect/>
+                    </a:stretch>
+                  </pic:blipFill>
+                  <pic:spPr>
+                    <a:xfrm>
+                      <a:off x="0" y="0"/>
+                      <a:ext cx="5943600" cy="4086225"/>
+                    </a:xfrm>
+                    <a:prstGeom prst="rect">
+                      <a:avLst/>
+                    </a:prstGeom>
+                  </pic:spPr>
+                </pic:pic>
+              </a:graphicData>
+            </a:graphic>
+          </wp:inline>
+        </w:drawing>
+      </w:r>
+    </w:p>
+    <w:p/>
     <w:p>
       <w:pPr>
         <w:pStyle w:val="Heading2"/>
@@ -1621,6 +1660,62 @@
       </w:r>
     </w:p>
     <w:p>
+      <w:r>
+        <w:rPr>
+          <w:noProof/>
+        </w:rPr>
+        <w:lastRenderedPageBreak/>
+        <w:drawing>
+          <wp:inline distT="0" distB="0" distL="0" distR="0" wp14:anchorId="5DFE5AC1" wp14:editId="4E6F2220">
+            <wp:extent cx="5939790" cy="2289810"/>
+            <wp:effectExtent l="0" t="0" r="3810" b="0"/>
+            <wp:docPr id="174332692" name="Picture 2"/>
+            <wp:cNvGraphicFramePr>
+              <a:graphicFrameLocks xmlns:a="http://schemas.openxmlformats.org/drawingml/2006/main" noChangeAspect="1"/>
+            </wp:cNvGraphicFramePr>
+            <a:graphic xmlns:a="http://schemas.openxmlformats.org/drawingml/2006/main">
+              <a:graphicData uri="http://schemas.openxmlformats.org/drawingml/2006/picture">
+                <pic:pic xmlns:pic="http://schemas.openxmlformats.org/drawingml/2006/picture">
+                  <pic:nvPicPr>
+                    <pic:cNvPr id="0" name="Picture 2"/>
+                    <pic:cNvPicPr>
+                      <a:picLocks noChangeAspect="1" noChangeArrowheads="1"/>
+                    </pic:cNvPicPr>
+                  </pic:nvPicPr>
+                  <pic:blipFill>
+                    <a:blip r:embed="rId8" cstate="print">
+                      <a:extLst>
+                        <a:ext uri="{28A0092B-C50C-407E-A947-70E740481C1C}">
+                          <a14:useLocalDpi xmlns:a14="http://schemas.microsoft.com/office/drawing/2010/main" val="0"/>
+                        </a:ext>
+                      </a:extLst>
+                    </a:blip>
+                    <a:srcRect/>
+                    <a:stretch>
+                      <a:fillRect/>
+                    </a:stretch>
+                  </pic:blipFill>
+                  <pic:spPr bwMode="auto">
+                    <a:xfrm>
+                      <a:off x="0" y="0"/>
+                      <a:ext cx="5939790" cy="2289810"/>
+                    </a:xfrm>
+                    <a:prstGeom prst="rect">
+                      <a:avLst/>
+                    </a:prstGeom>
+                    <a:noFill/>
+                    <a:ln>
+                      <a:noFill/>
+                    </a:ln>
+                  </pic:spPr>
+                </pic:pic>
+              </a:graphicData>
+            </a:graphic>
+          </wp:inline>
+        </w:drawing>
+      </w:r>
+    </w:p>
+    <w:p>
       <w:pPr>
         <w:pStyle w:val="ListParagraph"/>
         <w:numPr>
@@ -1687,7 +1782,6 @@
           </w:tcPr>
           <w:p>
             <w:r>
-              <w:lastRenderedPageBreak/>
               <w:t>ID</w:t>
             </w:r>
           </w:p>
@@ -2007,6 +2101,61 @@
       </w:r>
     </w:p>
     <w:p>
+      <w:r>
+        <w:rPr>
+          <w:noProof/>
+        </w:rPr>
+        <w:drawing>
+          <wp:inline distT="0" distB="0" distL="0" distR="0" wp14:anchorId="517D3243" wp14:editId="46448A01">
+            <wp:extent cx="5932805" cy="1155700"/>
+            <wp:effectExtent l="0" t="0" r="0" b="6350"/>
+            <wp:docPr id="1296074889" name="Picture 3"/>
+            <wp:cNvGraphicFramePr>
+              <a:graphicFrameLocks xmlns:a="http://schemas.openxmlformats.org/drawingml/2006/main" noChangeAspect="1"/>
+            </wp:cNvGraphicFramePr>
+            <a:graphic xmlns:a="http://schemas.openxmlformats.org/drawingml/2006/main">
+              <a:graphicData uri="http://schemas.openxmlformats.org/drawingml/2006/picture">
+                <pic:pic xmlns:pic="http://schemas.openxmlformats.org/drawingml/2006/picture">
+                  <pic:nvPicPr>
+                    <pic:cNvPr id="0" name="Picture 3"/>
+                    <pic:cNvPicPr>
+                      <a:picLocks noChangeAspect="1" noChangeArrowheads="1"/>
+                    </pic:cNvPicPr>
+                  </pic:nvPicPr>
+                  <pic:blipFill>
+                    <a:blip r:embed="rId9" cstate="print">
+                      <a:extLst>
+                        <a:ext uri="{28A0092B-C50C-407E-A947-70E740481C1C}">
+                          <a14:useLocalDpi xmlns:a14="http://schemas.microsoft.com/office/drawing/2010/main" val="0"/>
+                        </a:ext>
+                      </a:extLst>
+                    </a:blip>
+                    <a:srcRect/>
+                    <a:stretch>
+                      <a:fillRect/>
+                    </a:stretch>
+                  </pic:blipFill>
+                  <pic:spPr bwMode="auto">
+                    <a:xfrm>
+                      <a:off x="0" y="0"/>
+                      <a:ext cx="5932805" cy="1155700"/>
+                    </a:xfrm>
+                    <a:prstGeom prst="rect">
+                      <a:avLst/>
+                    </a:prstGeom>
+                    <a:noFill/>
+                    <a:ln>
+                      <a:noFill/>
+                    </a:ln>
+                  </pic:spPr>
+                </pic:pic>
+              </a:graphicData>
+            </a:graphic>
+          </wp:inline>
+        </w:drawing>
+      </w:r>
+    </w:p>
+    <w:p>
       <w:pPr>
         <w:pStyle w:val="ListParagraph"/>
         <w:numPr>
@@ -2024,6 +2173,63 @@
       </w:pPr>
       <w:r>
         <w:t>Overlap and imbalance</w:t>
+      </w:r>
+    </w:p>
+    <w:p/>
+    <w:p>
+      <w:r>
+        <w:rPr>
+          <w:noProof/>
+        </w:rPr>
+        <w:lastRenderedPageBreak/>
+        <w:drawing>
+          <wp:inline distT="0" distB="0" distL="0" distR="0" wp14:anchorId="29DC0992" wp14:editId="37FB7F04">
+            <wp:extent cx="5932805" cy="1514475"/>
+            <wp:effectExtent l="0" t="0" r="0" b="9525"/>
+            <wp:docPr id="1650141276" name="Picture 6"/>
+            <wp:cNvGraphicFramePr>
+              <a:graphicFrameLocks xmlns:a="http://schemas.openxmlformats.org/drawingml/2006/main" noChangeAspect="1"/>
+            </wp:cNvGraphicFramePr>
+            <a:graphic xmlns:a="http://schemas.openxmlformats.org/drawingml/2006/main">
+              <a:graphicData uri="http://schemas.openxmlformats.org/drawingml/2006/picture">
+                <pic:pic xmlns:pic="http://schemas.openxmlformats.org/drawingml/2006/picture">
+                  <pic:nvPicPr>
+                    <pic:cNvPr id="0" name="Picture 6"/>
+                    <pic:cNvPicPr>
+                      <a:picLocks noChangeAspect="1" noChangeArrowheads="1"/>
+                    </pic:cNvPicPr>
+                  </pic:nvPicPr>
+                  <pic:blipFill>
+                    <a:blip r:embed="rId10" cstate="print">
+                      <a:extLst>
+                        <a:ext uri="{28A0092B-C50C-407E-A947-70E740481C1C}">
+                          <a14:useLocalDpi xmlns:a14="http://schemas.microsoft.com/office/drawing/2010/main" val="0"/>
+                        </a:ext>
+                      </a:extLst>
+                    </a:blip>
+                    <a:srcRect/>
+                    <a:stretch>
+                      <a:fillRect/>
+                    </a:stretch>
+                  </pic:blipFill>
+                  <pic:spPr bwMode="auto">
+                    <a:xfrm>
+                      <a:off x="0" y="0"/>
+                      <a:ext cx="5932805" cy="1514475"/>
+                    </a:xfrm>
+                    <a:prstGeom prst="rect">
+                      <a:avLst/>
+                    </a:prstGeom>
+                    <a:noFill/>
+                    <a:ln>
+                      <a:noFill/>
+                    </a:ln>
+                  </pic:spPr>
+                </pic:pic>
+              </a:graphicData>
+            </a:graphic>
+          </wp:inline>
+        </w:drawing>
       </w:r>
     </w:p>
     <w:tbl>
@@ -2245,11 +2451,9 @@
             <w:tcW w:w="1349" w:type="dxa"/>
           </w:tcPr>
           <w:p>
-            <w:proofErr w:type="spellStart"/>
             <w:r>
               <w:t>elly</w:t>
             </w:r>
-            <w:proofErr w:type="spellEnd"/>
           </w:p>
         </w:tc>
         <w:tc>
@@ -2619,6 +2823,61 @@
       </w:r>
     </w:p>
     <w:p>
+      <w:r>
+        <w:rPr>
+          <w:noProof/>
+        </w:rPr>
+        <w:drawing>
+          <wp:inline distT="0" distB="0" distL="0" distR="0" wp14:anchorId="6B6FD0F0" wp14:editId="6A8629B9">
+            <wp:extent cx="5932805" cy="1565275"/>
+            <wp:effectExtent l="0" t="0" r="0" b="0"/>
+            <wp:docPr id="155248241" name="Picture 5"/>
+            <wp:cNvGraphicFramePr>
+              <a:graphicFrameLocks xmlns:a="http://schemas.openxmlformats.org/drawingml/2006/main" noChangeAspect="1"/>
+            </wp:cNvGraphicFramePr>
+            <a:graphic xmlns:a="http://schemas.openxmlformats.org/drawingml/2006/main">
+              <a:graphicData uri="http://schemas.openxmlformats.org/drawingml/2006/picture">
+                <pic:pic xmlns:pic="http://schemas.openxmlformats.org/drawingml/2006/picture">
+                  <pic:nvPicPr>
+                    <pic:cNvPr id="0" name="Picture 5"/>
+                    <pic:cNvPicPr>
+                      <a:picLocks noChangeAspect="1" noChangeArrowheads="1"/>
+                    </pic:cNvPicPr>
+                  </pic:nvPicPr>
+                  <pic:blipFill>
+                    <a:blip r:embed="rId11" cstate="print">
+                      <a:extLst>
+                        <a:ext uri="{28A0092B-C50C-407E-A947-70E740481C1C}">
+                          <a14:useLocalDpi xmlns:a14="http://schemas.microsoft.com/office/drawing/2010/main" val="0"/>
+                        </a:ext>
+                      </a:extLst>
+                    </a:blip>
+                    <a:srcRect/>
+                    <a:stretch>
+                      <a:fillRect/>
+                    </a:stretch>
+                  </pic:blipFill>
+                  <pic:spPr bwMode="auto">
+                    <a:xfrm>
+                      <a:off x="0" y="0"/>
+                      <a:ext cx="5932805" cy="1565275"/>
+                    </a:xfrm>
+                    <a:prstGeom prst="rect">
+                      <a:avLst/>
+                    </a:prstGeom>
+                    <a:noFill/>
+                    <a:ln>
+                      <a:noFill/>
+                    </a:ln>
+                  </pic:spPr>
+                </pic:pic>
+              </a:graphicData>
+            </a:graphic>
+          </wp:inline>
+        </w:drawing>
+      </w:r>
+    </w:p>
+    <w:p>
       <w:pPr>
         <w:pStyle w:val="ListParagraph"/>
         <w:numPr>
@@ -2639,6 +2898,64 @@
         <w:t>High dimensionality</w:t>
       </w:r>
     </w:p>
+    <w:p/>
+    <w:p>
+      <w:r>
+        <w:rPr>
+          <w:noProof/>
+        </w:rPr>
+        <w:lastRenderedPageBreak/>
+        <w:drawing>
+          <wp:inline distT="0" distB="0" distL="0" distR="0" wp14:anchorId="1AA64838" wp14:editId="03C9A9DD">
+            <wp:extent cx="5939790" cy="2319020"/>
+            <wp:effectExtent l="0" t="0" r="3810" b="5080"/>
+            <wp:docPr id="1684598977" name="Picture 4"/>
+            <wp:cNvGraphicFramePr>
+              <a:graphicFrameLocks xmlns:a="http://schemas.openxmlformats.org/drawingml/2006/main" noChangeAspect="1"/>
+            </wp:cNvGraphicFramePr>
+            <a:graphic xmlns:a="http://schemas.openxmlformats.org/drawingml/2006/main">
+              <a:graphicData uri="http://schemas.openxmlformats.org/drawingml/2006/picture">
+                <pic:pic xmlns:pic="http://schemas.openxmlformats.org/drawingml/2006/picture">
+                  <pic:nvPicPr>
+                    <pic:cNvPr id="0" name="Picture 4"/>
+                    <pic:cNvPicPr>
+                      <a:picLocks noChangeAspect="1" noChangeArrowheads="1"/>
+                    </pic:cNvPicPr>
+                  </pic:nvPicPr>
+                  <pic:blipFill>
+                    <a:blip r:embed="rId12" cstate="print">
+                      <a:extLst>
+                        <a:ext uri="{28A0092B-C50C-407E-A947-70E740481C1C}">
+                          <a14:useLocalDpi xmlns:a14="http://schemas.microsoft.com/office/drawing/2010/main" val="0"/>
+                        </a:ext>
+                      </a:extLst>
+                    </a:blip>
+                    <a:srcRect/>
+                    <a:stretch>
+                      <a:fillRect/>
+                    </a:stretch>
+                  </pic:blipFill>
+                  <pic:spPr bwMode="auto">
+                    <a:xfrm>
+                      <a:off x="0" y="0"/>
+                      <a:ext cx="5939790" cy="2319020"/>
+                    </a:xfrm>
+                    <a:prstGeom prst="rect">
+                      <a:avLst/>
+                    </a:prstGeom>
+                    <a:noFill/>
+                    <a:ln>
+                      <a:noFill/>
+                    </a:ln>
+                  </pic:spPr>
+                </pic:pic>
+              </a:graphicData>
+            </a:graphic>
+          </wp:inline>
+        </w:drawing>
+      </w:r>
+    </w:p>
+    <w:p/>
     <w:tbl>
       <w:tblPr>
         <w:tblStyle w:val="TableGrid"/>
@@ -2737,14 +3054,12 @@
             <w:tcW w:w="1323" w:type="dxa"/>
           </w:tcPr>
           <w:p>
-            <w:proofErr w:type="spellStart"/>
             <w:r>
               <w:t>e</w:t>
             </w:r>
             <w:r>
               <w:t>coli</w:t>
             </w:r>
-            <w:proofErr w:type="spellEnd"/>
           </w:p>
         </w:tc>
         <w:tc>
@@ -2928,14 +3243,12 @@
             <w:tcW w:w="1323" w:type="dxa"/>
           </w:tcPr>
           <w:p>
-            <w:proofErr w:type="spellStart"/>
             <w:r>
               <w:t>s</w:t>
             </w:r>
             <w:r>
               <w:t>tatlog</w:t>
             </w:r>
-            <w:proofErr w:type="spellEnd"/>
           </w:p>
         </w:tc>
         <w:tc>
@@ -2993,14 +3306,12 @@
             <w:tcW w:w="1323" w:type="dxa"/>
           </w:tcPr>
           <w:p>
-            <w:proofErr w:type="spellStart"/>
             <w:r>
               <w:t>w</w:t>
             </w:r>
             <w:r>
               <w:t>dbc</w:t>
             </w:r>
-            <w:proofErr w:type="spellEnd"/>
           </w:p>
         </w:tc>
         <w:tc>
@@ -3087,7 +3398,11 @@
           <w:tcPr>
             <w:tcW w:w="1331" w:type="dxa"/>
           </w:tcPr>
-          <w:p/>
+          <w:p>
+            <w:r>
+              <w:t>3</w:t>
+            </w:r>
+          </w:p>
         </w:tc>
         <w:tc>
           <w:tcPr>
@@ -3143,7 +3458,11 @@
           <w:tcPr>
             <w:tcW w:w="1331" w:type="dxa"/>
           </w:tcPr>
-          <w:p/>
+          <w:p>
+            <w:r>
+              <w:t>2</w:t>
+            </w:r>
+          </w:p>
         </w:tc>
         <w:tc>
           <w:tcPr>
@@ -3193,15 +3512,17 @@
             <w:r>
               <w:t>34</w:t>
             </w:r>
-            <w:bookmarkStart w:id="0" w:name="_GoBack"/>
-            <w:bookmarkEnd w:id="0"/>
           </w:p>
         </w:tc>
         <w:tc>
           <w:tcPr>
             <w:tcW w:w="1331" w:type="dxa"/>
           </w:tcPr>
-          <w:p/>
+          <w:p>
+            <w:r>
+              <w:t>2</w:t>
+            </w:r>
+          </w:p>
         </w:tc>
         <w:tc>
           <w:tcPr>
@@ -3218,12 +3539,12 @@
       </w:tr>
     </w:tbl>
     <w:p/>
+    <w:p/>
     <w:p>
       <w:pPr>
         <w:pStyle w:val="Heading2"/>
       </w:pPr>
       <w:r>
-        <w:lastRenderedPageBreak/>
         <w:t>Sample scalability</w:t>
       </w:r>
     </w:p>
@@ -3593,6 +3914,7 @@
         </w:numPr>
       </w:pPr>
       <w:r>
+        <w:lastRenderedPageBreak/>
         <w:t xml:space="preserve">Plot result – hierarchical </w:t>
       </w:r>
     </w:p>
@@ -3624,7 +3946,7 @@
 </file>
 
 <file path=word/numbering.xml><?xml version="1.0" encoding="utf-8"?>
-<w:numbering xmlns:wpc="http://schemas.microsoft.com/office/word/2010/wordprocessingCanvas" xmlns:cx="http://schemas.microsoft.com/office/drawing/2014/chartex" xmlns:cx1="http://schemas.microsoft.com/office/drawing/2015/9/8/chartex" xmlns:mc="http://schemas.openxmlformats.org/markup-compatibility/2006" xmlns:o="urn:schemas-microsoft-com:office:office" xmlns:r="http://schemas.openxmlformats.org/officeDocument/2006/relationships" xmlns:m="http://schemas.openxmlformats.org/officeDocument/2006/math" xmlns:v="urn:schemas-microsoft-com:vml" xmlns:wp14="http://schemas.microsoft.com/office/word/2010/wordprocessingDrawing" xmlns:wp="http://schemas.openxmlformats.org/drawingml/2006/wordprocessingDrawing" xmlns:w10="urn:schemas-microsoft-com:office:word" xmlns:w="http://schemas.openxmlformats.org/wordprocessingml/2006/main" xmlns:w14="http://schemas.microsoft.com/office/word/2010/wordml" xmlns:w15="http://schemas.microsoft.com/office/word/2012/wordml" xmlns:w16se="http://schemas.microsoft.com/office/word/2015/wordml/symex" xmlns:wpg="http://schemas.microsoft.com/office/word/2010/wordprocessingGroup" xmlns:wpi="http://schemas.microsoft.com/office/word/2010/wordprocessingInk" xmlns:wne="http://schemas.microsoft.com/office/word/2006/wordml" xmlns:wps="http://schemas.microsoft.com/office/word/2010/wordprocessingShape" mc:Ignorable="w14 w15 w16se wp14">
+<w:numbering xmlns:wpc="http://schemas.microsoft.com/office/word/2010/wordprocessingCanvas" xmlns:cx="http://schemas.microsoft.com/office/drawing/2014/chartex" xmlns:cx1="http://schemas.microsoft.com/office/drawing/2015/9/8/chartex" xmlns:cx2="http://schemas.microsoft.com/office/drawing/2015/10/21/chartex" xmlns:cx3="http://schemas.microsoft.com/office/drawing/2016/5/9/chartex" xmlns:cx4="http://schemas.microsoft.com/office/drawing/2016/5/10/chartex" xmlns:cx5="http://schemas.microsoft.com/office/drawing/2016/5/11/chartex" xmlns:cx6="http://schemas.microsoft.com/office/drawing/2016/5/12/chartex" xmlns:cx7="http://schemas.microsoft.com/office/drawing/2016/5/13/chartex" xmlns:cx8="http://schemas.microsoft.com/office/drawing/2016/5/14/chartex" xmlns:mc="http://schemas.openxmlformats.org/markup-compatibility/2006" xmlns:aink="http://schemas.microsoft.com/office/drawing/2016/ink" xmlns:am3d="http://schemas.microsoft.com/office/drawing/2017/model3d" xmlns:o="urn:schemas-microsoft-com:office:office" xmlns:oel="http://schemas.microsoft.com/office/2019/extlst" xmlns:r="http://schemas.openxmlformats.org/officeDocument/2006/relationships" xmlns:m="http://schemas.openxmlformats.org/officeDocument/2006/math" xmlns:v="urn:schemas-microsoft-com:vml" xmlns:wp14="http://schemas.microsoft.com/office/word/2010/wordprocessingDrawing" xmlns:wp="http://schemas.openxmlformats.org/drawingml/2006/wordprocessingDrawing" xmlns:w10="urn:schemas-microsoft-com:office:word" xmlns:w="http://schemas.openxmlformats.org/wordprocessingml/2006/main" xmlns:w14="http://schemas.microsoft.com/office/word/2010/wordml" xmlns:w15="http://schemas.microsoft.com/office/word/2012/wordml" xmlns:w16cex="http://schemas.microsoft.com/office/word/2018/wordml/cex" xmlns:w16cid="http://schemas.microsoft.com/office/word/2016/wordml/cid" xmlns:w16="http://schemas.microsoft.com/office/word/2018/wordml" xmlns:w16du="http://schemas.microsoft.com/office/word/2023/wordml/word16du" xmlns:w16sdtdh="http://schemas.microsoft.com/office/word/2020/wordml/sdtdatahash" xmlns:w16sdtfl="http://schemas.microsoft.com/office/word/2024/wordml/sdtformatlock" xmlns:w16se="http://schemas.microsoft.com/office/word/2015/wordml/symex" xmlns:wpg="http://schemas.microsoft.com/office/word/2010/wordprocessingGroup" xmlns:wpi="http://schemas.microsoft.com/office/word/2010/wordprocessingInk" xmlns:wne="http://schemas.microsoft.com/office/word/2006/wordml" xmlns:wps="http://schemas.microsoft.com/office/word/2010/wordprocessingShape" mc:Ignorable="w14 w15 w16se w16cid w16 w16cex w16sdtdh w16sdtfl w16du wp14">
   <w:abstractNum w:abstractNumId="0" w15:restartNumberingAfterBreak="0">
     <w:nsid w:val="0FCB00F0"/>
     <w:multiLevelType w:val="hybridMultilevel"/>
@@ -3945,20 +4267,20 @@
       </w:rPr>
     </w:lvl>
   </w:abstractNum>
-  <w:num w:numId="1">
+  <w:num w:numId="1" w16cid:durableId="1384449615">
     <w:abstractNumId w:val="2"/>
   </w:num>
-  <w:num w:numId="2">
+  <w:num w:numId="2" w16cid:durableId="1675381444">
     <w:abstractNumId w:val="1"/>
   </w:num>
-  <w:num w:numId="3">
+  <w:num w:numId="3" w16cid:durableId="520316348">
     <w:abstractNumId w:val="0"/>
   </w:num>
 </w:numbering>
 </file>
 
 <file path=word/styles.xml><?xml version="1.0" encoding="utf-8"?>
-<w:styles xmlns:mc="http://schemas.openxmlformats.org/markup-compatibility/2006" xmlns:r="http://schemas.openxmlformats.org/officeDocument/2006/relationships" xmlns:w="http://schemas.openxmlformats.org/wordprocessingml/2006/main" xmlns:w14="http://schemas.microsoft.com/office/word/2010/wordml" xmlns:w15="http://schemas.microsoft.com/office/word/2012/wordml" xmlns:w16se="http://schemas.microsoft.com/office/word/2015/wordml/symex" mc:Ignorable="w14 w15 w16se">
+<w:styles xmlns:mc="http://schemas.openxmlformats.org/markup-compatibility/2006" xmlns:r="http://schemas.openxmlformats.org/officeDocument/2006/relationships" xmlns:w="http://schemas.openxmlformats.org/wordprocessingml/2006/main" xmlns:w14="http://schemas.microsoft.com/office/word/2010/wordml" xmlns:w15="http://schemas.microsoft.com/office/word/2012/wordml" xmlns:w16cex="http://schemas.microsoft.com/office/word/2018/wordml/cex" xmlns:w16cid="http://schemas.microsoft.com/office/word/2016/wordml/cid" xmlns:w16="http://schemas.microsoft.com/office/word/2018/wordml" xmlns:w16du="http://schemas.microsoft.com/office/word/2023/wordml/word16du" xmlns:w16sdtdh="http://schemas.microsoft.com/office/word/2020/wordml/sdtdatahash" xmlns:w16sdtfl="http://schemas.microsoft.com/office/word/2024/wordml/sdtformatlock" xmlns:w16se="http://schemas.microsoft.com/office/word/2015/wordml/symex" mc:Ignorable="w14 w15 w16se w16cid w16 w16cex w16sdtdh w16sdtfl w16du">
   <w:docDefaults>
     <w:rPrDefault>
       <w:rPr>
@@ -3976,7 +4298,7 @@
       </w:pPr>
     </w:pPrDefault>
   </w:docDefaults>
-  <w:latentStyles w:defLockedState="0" w:defUIPriority="99" w:defSemiHidden="0" w:defUnhideWhenUsed="0" w:defQFormat="0" w:count="371">
+  <w:latentStyles w:defLockedState="0" w:defUIPriority="99" w:defSemiHidden="0" w:defUnhideWhenUsed="0" w:defQFormat="0" w:count="376">
     <w:lsdException w:name="Normal" w:uiPriority="0" w:qFormat="1"/>
     <w:lsdException w:name="heading 1" w:uiPriority="9" w:qFormat="1"/>
     <w:lsdException w:name="heading 2" w:semiHidden="1" w:uiPriority="9" w:unhideWhenUsed="1" w:qFormat="1"/>
@@ -4348,6 +4670,11 @@
     <w:lsdException w:name="List Table 5 Dark Accent 6" w:uiPriority="50"/>
     <w:lsdException w:name="List Table 6 Colorful Accent 6" w:uiPriority="51"/>
     <w:lsdException w:name="List Table 7 Colorful Accent 6" w:uiPriority="52"/>
+    <w:lsdException w:name="Mention" w:semiHidden="1" w:unhideWhenUsed="1"/>
+    <w:lsdException w:name="Smart Hyperlink" w:semiHidden="1" w:unhideWhenUsed="1"/>
+    <w:lsdException w:name="Hashtag" w:semiHidden="1" w:unhideWhenUsed="1"/>
+    <w:lsdException w:name="Unresolved Mention" w:semiHidden="1" w:unhideWhenUsed="1"/>
+    <w:lsdException w:name="Smart Link" w:semiHidden="1" w:unhideWhenUsed="1"/>
   </w:latentStyles>
   <w:style w:type="paragraph" w:default="1" w:styleId="Normal">
     <w:name w:val="Normal"/>

</xml_diff>

<commit_message>
amddbscan run, clique&ttsas&syncsom rerun
</commit_message>
<xml_diff>
--- a/paper/A study of clustering.docx
+++ b/paper/A study of clustering.docx
@@ -1,6 +1,6 @@
 
 <file path=word/document.xml><?xml version="1.0" encoding="utf-8"?>
-<w:document xmlns:wpc="http://schemas.microsoft.com/office/word/2010/wordprocessingCanvas" xmlns:cx="http://schemas.microsoft.com/office/drawing/2014/chartex" xmlns:cx1="http://schemas.microsoft.com/office/drawing/2015/9/8/chartex" xmlns:cx2="http://schemas.microsoft.com/office/drawing/2015/10/21/chartex" xmlns:cx3="http://schemas.microsoft.com/office/drawing/2016/5/9/chartex" xmlns:cx4="http://schemas.microsoft.com/office/drawing/2016/5/10/chartex" xmlns:cx5="http://schemas.microsoft.com/office/drawing/2016/5/11/chartex" xmlns:cx6="http://schemas.microsoft.com/office/drawing/2016/5/12/chartex" xmlns:cx7="http://schemas.microsoft.com/office/drawing/2016/5/13/chartex" xmlns:cx8="http://schemas.microsoft.com/office/drawing/2016/5/14/chartex" xmlns:mc="http://schemas.openxmlformats.org/markup-compatibility/2006" xmlns:aink="http://schemas.microsoft.com/office/drawing/2016/ink" xmlns:am3d="http://schemas.microsoft.com/office/drawing/2017/model3d" xmlns:o="urn:schemas-microsoft-com:office:office" xmlns:oel="http://schemas.microsoft.com/office/2019/extlst" xmlns:r="http://schemas.openxmlformats.org/officeDocument/2006/relationships" xmlns:m="http://schemas.openxmlformats.org/officeDocument/2006/math" xmlns:v="urn:schemas-microsoft-com:vml" xmlns:wp14="http://schemas.microsoft.com/office/word/2010/wordprocessingDrawing" xmlns:wp="http://schemas.openxmlformats.org/drawingml/2006/wordprocessingDrawing" xmlns:w10="urn:schemas-microsoft-com:office:word" xmlns:w="http://schemas.openxmlformats.org/wordprocessingml/2006/main" xmlns:w14="http://schemas.microsoft.com/office/word/2010/wordml" xmlns:w15="http://schemas.microsoft.com/office/word/2012/wordml" xmlns:w16cex="http://schemas.microsoft.com/office/word/2018/wordml/cex" xmlns:w16cid="http://schemas.microsoft.com/office/word/2016/wordml/cid" xmlns:w16="http://schemas.microsoft.com/office/word/2018/wordml" xmlns:w16du="http://schemas.microsoft.com/office/word/2023/wordml/word16du" xmlns:w16sdtdh="http://schemas.microsoft.com/office/word/2020/wordml/sdtdatahash" xmlns:w16sdtfl="http://schemas.microsoft.com/office/word/2024/wordml/sdtformatlock" xmlns:w16se="http://schemas.microsoft.com/office/word/2015/wordml/symex" xmlns:wpg="http://schemas.microsoft.com/office/word/2010/wordprocessingGroup" xmlns:wpi="http://schemas.microsoft.com/office/word/2010/wordprocessingInk" xmlns:wne="http://schemas.microsoft.com/office/word/2006/wordml" xmlns:wps="http://schemas.microsoft.com/office/word/2010/wordprocessingShape" mc:Ignorable="w14 w15 w16se w16cid w16 w16cex w16sdtdh w16sdtfl w16du wp14">
+<w:document xmlns:wpc="http://schemas.microsoft.com/office/word/2010/wordprocessingCanvas" xmlns:cx="http://schemas.microsoft.com/office/drawing/2014/chartex" xmlns:cx1="http://schemas.microsoft.com/office/drawing/2015/9/8/chartex" xmlns:mc="http://schemas.openxmlformats.org/markup-compatibility/2006" xmlns:o="urn:schemas-microsoft-com:office:office" xmlns:r="http://schemas.openxmlformats.org/officeDocument/2006/relationships" xmlns:m="http://schemas.openxmlformats.org/officeDocument/2006/math" xmlns:v="urn:schemas-microsoft-com:vml" xmlns:wp14="http://schemas.microsoft.com/office/word/2010/wordprocessingDrawing" xmlns:wp="http://schemas.openxmlformats.org/drawingml/2006/wordprocessingDrawing" xmlns:w10="urn:schemas-microsoft-com:office:word" xmlns:w="http://schemas.openxmlformats.org/wordprocessingml/2006/main" xmlns:w14="http://schemas.microsoft.com/office/word/2010/wordml" xmlns:w15="http://schemas.microsoft.com/office/word/2012/wordml" xmlns:w16se="http://schemas.microsoft.com/office/word/2015/wordml/symex" xmlns:wpg="http://schemas.microsoft.com/office/word/2010/wordprocessingGroup" xmlns:wpi="http://schemas.microsoft.com/office/word/2010/wordprocessingInk" xmlns:wne="http://schemas.microsoft.com/office/word/2006/wordml" xmlns:wps="http://schemas.microsoft.com/office/word/2010/wordprocessingShape" mc:Ignorable="w14 w15 w16se wp14">
   <w:body>
     <w:p>
       <w:pPr>
@@ -31,7 +31,15 @@
         <w:t>1</w:t>
       </w:r>
       <w:r>
-        <w:t>, Raluca Laura Portase</w:t>
+        <w:t xml:space="preserve">, </w:t>
+      </w:r>
+      <w:proofErr w:type="spellStart"/>
+      <w:r>
+        <w:t>Raluca</w:t>
+      </w:r>
+      <w:proofErr w:type="spellEnd"/>
+      <w:r>
+        <w:t xml:space="preserve"> Laura Portase</w:t>
       </w:r>
       <w:r>
         <w:rPr>
@@ -69,7 +77,15 @@
         </w:r>
       </w:hyperlink>
       <w:r>
-        <w:t>, [placehoder-raluca]</w:t>
+        <w:t>, [</w:t>
+      </w:r>
+      <w:proofErr w:type="spellStart"/>
+      <w:r>
+        <w:t>placehoder-raluca</w:t>
+      </w:r>
+      <w:proofErr w:type="spellEnd"/>
+      <w:r>
+        <w:t>]</w:t>
       </w:r>
     </w:p>
     <w:p/>
@@ -88,12 +104,33 @@
     </w:p>
     <w:p>
       <w:r>
-        <w:t>Eugen-Richard Ardelean: 0000-0002-0098-4228</w:t>
-      </w:r>
-    </w:p>
-    <w:p>
-      <w:r>
-        <w:t>Raluca Laura Portase: 0000-0002-8985-4728</w:t>
+        <w:t xml:space="preserve">Eugen-Richard </w:t>
+      </w:r>
+      <w:proofErr w:type="spellStart"/>
+      <w:r>
+        <w:t>Ardelean</w:t>
+      </w:r>
+      <w:proofErr w:type="spellEnd"/>
+      <w:r>
+        <w:t>: 0000-0002-0098-4228</w:t>
+      </w:r>
+    </w:p>
+    <w:p>
+      <w:proofErr w:type="spellStart"/>
+      <w:r>
+        <w:t>Raluca</w:t>
+      </w:r>
+      <w:proofErr w:type="spellEnd"/>
+      <w:r>
+        <w:t xml:space="preserve"> Laura </w:t>
+      </w:r>
+      <w:proofErr w:type="spellStart"/>
+      <w:r>
+        <w:t>Portase</w:t>
+      </w:r>
+      <w:proofErr w:type="spellEnd"/>
+      <w:r>
+        <w:t>: 0000-0002-8985-4728</w:t>
       </w:r>
     </w:p>
     <w:p/>
@@ -104,8 +141,13 @@
         </w:rPr>
         <w:t>Abstract: [</w:t>
       </w:r>
-      <w:r>
-        <w:t>TBWritten]</w:t>
+      <w:proofErr w:type="spellStart"/>
+      <w:r>
+        <w:t>TBWritten</w:t>
+      </w:r>
+      <w:proofErr w:type="spellEnd"/>
+      <w:r>
+        <w:t>]</w:t>
       </w:r>
     </w:p>
     <w:p>
@@ -116,7 +158,15 @@
         <w:t xml:space="preserve">Keywords: </w:t>
       </w:r>
       <w:r>
-        <w:t>clustering, [TBAdded]</w:t>
+        <w:t>clustering, [</w:t>
+      </w:r>
+      <w:proofErr w:type="spellStart"/>
+      <w:r>
+        <w:t>TBAdded</w:t>
+      </w:r>
+      <w:proofErr w:type="spellEnd"/>
+      <w:r>
+        <w:t>]</w:t>
       </w:r>
     </w:p>
     <w:p/>
@@ -206,8 +256,13 @@
             <w:tcW w:w="1243" w:type="dxa"/>
           </w:tcPr>
           <w:p>
-            <w:r>
-              <w:t>?Complexity?</w:t>
+            <w:proofErr w:type="gramStart"/>
+            <w:r>
+              <w:t>?Complexity</w:t>
+            </w:r>
+            <w:proofErr w:type="gramEnd"/>
+            <w:r>
+              <w:t>?</w:t>
             </w:r>
           </w:p>
         </w:tc>
@@ -422,9 +477,11 @@
             <w:tcW w:w="1314" w:type="dxa"/>
           </w:tcPr>
           <w:p>
+            <w:proofErr w:type="spellStart"/>
             <w:r>
               <w:t>MeanShift</w:t>
             </w:r>
+            <w:proofErr w:type="spellEnd"/>
           </w:p>
         </w:tc>
         <w:tc>
@@ -571,7 +628,55 @@
           </w:tcPr>
           <w:p>
             <w:r>
-              <w:t>“OPTICS: ordering points to identify the clustering structure.” Ankerst, Mihael, Markus M. Breunig, Hans-Peter Kriegel, and Jörg Sander. In ACM Sigmod Record, vol. 28, no. 2, pp. 49-60. ACM, 1999.</w:t>
+              <w:t xml:space="preserve">“OPTICS: ordering points to identify the clustering structure.” </w:t>
+            </w:r>
+            <w:proofErr w:type="spellStart"/>
+            <w:r>
+              <w:t>Ankerst</w:t>
+            </w:r>
+            <w:proofErr w:type="spellEnd"/>
+            <w:r>
+              <w:t xml:space="preserve">, </w:t>
+            </w:r>
+            <w:proofErr w:type="spellStart"/>
+            <w:r>
+              <w:t>Mihael</w:t>
+            </w:r>
+            <w:proofErr w:type="spellEnd"/>
+            <w:r>
+              <w:t xml:space="preserve">, Markus M. </w:t>
+            </w:r>
+            <w:proofErr w:type="spellStart"/>
+            <w:r>
+              <w:t>Breunig</w:t>
+            </w:r>
+            <w:proofErr w:type="spellEnd"/>
+            <w:r>
+              <w:t xml:space="preserve">, Hans-Peter </w:t>
+            </w:r>
+            <w:proofErr w:type="spellStart"/>
+            <w:r>
+              <w:t>Kriegel</w:t>
+            </w:r>
+            <w:proofErr w:type="spellEnd"/>
+            <w:r>
+              <w:t xml:space="preserve">, and </w:t>
+            </w:r>
+            <w:proofErr w:type="spellStart"/>
+            <w:r>
+              <w:t>Jörg</w:t>
+            </w:r>
+            <w:proofErr w:type="spellEnd"/>
+            <w:r>
+              <w:t xml:space="preserve"> Sander. In ACM </w:t>
+            </w:r>
+            <w:proofErr w:type="spellStart"/>
+            <w:r>
+              <w:t>Sigmod</w:t>
+            </w:r>
+            <w:proofErr w:type="spellEnd"/>
+            <w:r>
+              <w:t xml:space="preserve"> Record, vol. 28, no. 2, pp. 49-60. ACM, 1999.</w:t>
             </w:r>
           </w:p>
         </w:tc>
@@ -631,7 +736,15 @@
           </w:tcPr>
           <w:p>
             <w:r>
-              <w:t>L. McInnes and J. Healy, (2017). Accelerated Hierarchical Density Based Clustering. In: IEEE International Conference on Data Mining Workshops (ICDMW), 2017, pp. 33-42. Accelerated Hierarchical Density Based Clustering</w:t>
+              <w:t xml:space="preserve">L. </w:t>
+            </w:r>
+            <w:proofErr w:type="spellStart"/>
+            <w:r>
+              <w:t>McInnes</w:t>
+            </w:r>
+            <w:proofErr w:type="spellEnd"/>
+            <w:r>
+              <w:t xml:space="preserve"> and J. Healy, (2017). Accelerated Hierarchical Density Based Clustering. In: IEEE International Conference on Data Mining Workshops (ICDMW), 2017, pp. 33-42. Accelerated Hierarchical Density Based Clustering</w:t>
             </w:r>
           </w:p>
         </w:tc>
@@ -691,7 +804,31 @@
           </w:tcPr>
           <w:p>
             <w:r>
-              <w:t xml:space="preserve">Tian Zhang, Raghu Ramakrishnan, Maron Livny BIRCH: An efficient data clustering method for large databases. </w:t>
+              <w:t xml:space="preserve">Tian Zhang, Raghu </w:t>
+            </w:r>
+            <w:proofErr w:type="spellStart"/>
+            <w:r>
+              <w:t>Ramakrishnan</w:t>
+            </w:r>
+            <w:proofErr w:type="spellEnd"/>
+            <w:r>
+              <w:t xml:space="preserve">, </w:t>
+            </w:r>
+            <w:proofErr w:type="spellStart"/>
+            <w:r>
+              <w:t>Maron</w:t>
+            </w:r>
+            <w:proofErr w:type="spellEnd"/>
+            <w:r>
+              <w:t xml:space="preserve"> </w:t>
+            </w:r>
+            <w:proofErr w:type="spellStart"/>
+            <w:r>
+              <w:t>Livny</w:t>
+            </w:r>
+            <w:proofErr w:type="spellEnd"/>
+            <w:r>
+              <w:t xml:space="preserve"> BIRCH: An efficient data clustering method for large databases. </w:t>
             </w:r>
             <w:hyperlink r:id="rId8">
               <w:r>
@@ -723,9 +860,11 @@
             <w:tcW w:w="1314" w:type="dxa"/>
           </w:tcPr>
           <w:p>
+            <w:proofErr w:type="spellStart"/>
             <w:r>
               <w:t>DipInit</w:t>
             </w:r>
+            <w:proofErr w:type="spellEnd"/>
           </w:p>
         </w:tc>
         <w:tc>
@@ -756,7 +895,63 @@
           </w:tcPr>
           <w:p>
             <w:r>
-              <w:t>Schelling, B., Bauer, L.G.M., Behzadi, S., Plant, C. (2021). Utilizing Structure-Rich Features to Improve Clustering. In: Hutter, F., Kersting, K., Lijffijt, J., Valera, I. (eds) Machine Learning and Knowledge Discovery in Databases. ECML PKDD 2020. Lecture Notes in Computer Science(), vol 12457. Springer, Cham. https://doi.org/10.1007/978-3-030-67658-2_6</w:t>
+              <w:t xml:space="preserve">Schelling, B., Bauer, L.G.M., </w:t>
+            </w:r>
+            <w:proofErr w:type="spellStart"/>
+            <w:r>
+              <w:t>Behzadi</w:t>
+            </w:r>
+            <w:proofErr w:type="spellEnd"/>
+            <w:r>
+              <w:t xml:space="preserve">, S., Plant, C. (2021). Utilizing Structure-Rich Features to Improve Clustering. In: </w:t>
+            </w:r>
+            <w:proofErr w:type="spellStart"/>
+            <w:r>
+              <w:t>Hutter</w:t>
+            </w:r>
+            <w:proofErr w:type="spellEnd"/>
+            <w:r>
+              <w:t xml:space="preserve">, F., </w:t>
+            </w:r>
+            <w:proofErr w:type="spellStart"/>
+            <w:r>
+              <w:t>Kersting</w:t>
+            </w:r>
+            <w:proofErr w:type="spellEnd"/>
+            <w:r>
+              <w:t xml:space="preserve">, K., </w:t>
+            </w:r>
+            <w:proofErr w:type="spellStart"/>
+            <w:r>
+              <w:t>Lijffijt</w:t>
+            </w:r>
+            <w:proofErr w:type="spellEnd"/>
+            <w:r>
+              <w:t>, J., Valera, I. (</w:t>
+            </w:r>
+            <w:proofErr w:type="spellStart"/>
+            <w:r>
+              <w:t>eds</w:t>
+            </w:r>
+            <w:proofErr w:type="spellEnd"/>
+            <w:r>
+              <w:t xml:space="preserve">) Machine Learning and Knowledge Discovery in Databases. ECML PKDD 2020. Lecture Notes in Computer </w:t>
+            </w:r>
+            <w:proofErr w:type="gramStart"/>
+            <w:r>
+              <w:t>Science(</w:t>
+            </w:r>
+            <w:proofErr w:type="gramEnd"/>
+            <w:r>
+              <w:t xml:space="preserve">), </w:t>
+            </w:r>
+            <w:proofErr w:type="spellStart"/>
+            <w:r>
+              <w:t>vol</w:t>
+            </w:r>
+            <w:proofErr w:type="spellEnd"/>
+            <w:r>
+              <w:t xml:space="preserve"> 12457. Springer, Cham. https://doi.org/10.1007/978-3-030-67658-2_6</w:t>
             </w:r>
           </w:p>
         </w:tc>
@@ -765,9 +960,11 @@
             <w:tcW w:w="674" w:type="dxa"/>
           </w:tcPr>
           <w:p>
+            <w:proofErr w:type="spellStart"/>
             <w:r>
               <w:t>ClustPy</w:t>
             </w:r>
+            <w:proofErr w:type="spellEnd"/>
           </w:p>
         </w:tc>
         <w:tc>
@@ -783,9 +980,11 @@
             <w:tcW w:w="1314" w:type="dxa"/>
           </w:tcPr>
           <w:p>
+            <w:proofErr w:type="spellStart"/>
             <w:r>
               <w:t>DipNSub</w:t>
             </w:r>
+            <w:proofErr w:type="spellEnd"/>
           </w:p>
         </w:tc>
         <w:tc>
@@ -825,9 +1024,11 @@
             <w:tcW w:w="674" w:type="dxa"/>
           </w:tcPr>
           <w:p>
+            <w:proofErr w:type="spellStart"/>
             <w:r>
               <w:t>ClustPy</w:t>
             </w:r>
+            <w:proofErr w:type="spellEnd"/>
           </w:p>
         </w:tc>
         <w:tc>
@@ -875,8 +1076,37 @@
             <w:tcW w:w="5034" w:type="dxa"/>
           </w:tcPr>
           <w:p>
-            <w:r>
-              <w:t>Theofilos Chamalis and Aristidis Likas. 2018. The Projected Dip-means Clustering Algorithm. In Proceedings of the 10th Hellenic Conference on Artificial Intelligence (SETN '18). Association for Computing Machinery, New York, NY, USA, Article 14, 1–7. https://doi.org/10.1145/3200947.3201008</w:t>
+            <w:proofErr w:type="spellStart"/>
+            <w:r>
+              <w:t>Theofilos</w:t>
+            </w:r>
+            <w:proofErr w:type="spellEnd"/>
+            <w:r>
+              <w:t xml:space="preserve"> </w:t>
+            </w:r>
+            <w:proofErr w:type="spellStart"/>
+            <w:r>
+              <w:t>Chamalis</w:t>
+            </w:r>
+            <w:proofErr w:type="spellEnd"/>
+            <w:r>
+              <w:t xml:space="preserve"> and </w:t>
+            </w:r>
+            <w:proofErr w:type="spellStart"/>
+            <w:r>
+              <w:t>Aristidis</w:t>
+            </w:r>
+            <w:proofErr w:type="spellEnd"/>
+            <w:r>
+              <w:t xml:space="preserve"> </w:t>
+            </w:r>
+            <w:proofErr w:type="spellStart"/>
+            <w:r>
+              <w:t>Likas</w:t>
+            </w:r>
+            <w:proofErr w:type="spellEnd"/>
+            <w:r>
+              <w:t>. 2018. The Projected Dip-means Clustering Algorithm. In Proceedings of the 10th Hellenic Conference on Artificial Intelligence (SETN '18). Association for Computing Machinery, New York, NY, USA, Article 14, 1–7. https://doi.org/10.1145/3200947.3201008</w:t>
             </w:r>
           </w:p>
         </w:tc>
@@ -885,9 +1115,11 @@
             <w:tcW w:w="674" w:type="dxa"/>
           </w:tcPr>
           <w:p>
+            <w:proofErr w:type="spellStart"/>
             <w:r>
               <w:t>ClustPy</w:t>
             </w:r>
+            <w:proofErr w:type="spellEnd"/>
           </w:p>
         </w:tc>
         <w:tc>
@@ -902,7 +1134,13 @@
           <w:tcPr>
             <w:tcW w:w="1314" w:type="dxa"/>
           </w:tcPr>
-          <w:p/>
+          <w:p>
+            <w:r>
+              <w:t>AMD-DBSCAN</w:t>
+            </w:r>
+            <w:bookmarkStart w:id="0" w:name="_GoBack"/>
+            <w:bookmarkEnd w:id="0"/>
+          </w:p>
         </w:tc>
         <w:tc>
           <w:tcPr>
@@ -926,7 +1164,11 @@
           <w:tcPr>
             <w:tcW w:w="5034" w:type="dxa"/>
           </w:tcPr>
-          <w:p/>
+          <w:p>
+            <w:r>
+              <w:t>https://ieeexplore.ieee.org/document/10032412</w:t>
+            </w:r>
+          </w:p>
         </w:tc>
         <w:tc>
           <w:tcPr>
@@ -949,6 +1191,7 @@
         <w:pStyle w:val="Heading2"/>
       </w:pPr>
       <w:r>
+        <w:lastRenderedPageBreak/>
         <w:t>Clustering validation scores</w:t>
       </w:r>
     </w:p>
@@ -1378,7 +1621,15 @@
               <w:cnfStyle w:val="000000000000" w:firstRow="0" w:lastRow="0" w:firstColumn="0" w:lastColumn="0" w:oddVBand="0" w:evenVBand="0" w:oddHBand="0" w:evenHBand="0" w:firstRowFirstColumn="0" w:firstRowLastColumn="0" w:lastRowFirstColumn="0" w:lastRowLastColumn="0"/>
             </w:pPr>
             <w:r>
-              <w:t>(Inf, 0]</w:t>
+              <w:t>(</w:t>
+            </w:r>
+            <w:proofErr w:type="spellStart"/>
+            <w:r>
+              <w:t>Inf</w:t>
+            </w:r>
+            <w:proofErr w:type="spellEnd"/>
+            <w:r>
+              <w:t>, 0]</w:t>
             </w:r>
           </w:p>
         </w:tc>
@@ -1450,7 +1701,15 @@
               <w:cnfStyle w:val="000000100000" w:firstRow="0" w:lastRow="0" w:firstColumn="0" w:lastColumn="0" w:oddVBand="0" w:evenVBand="0" w:oddHBand="1" w:evenHBand="0" w:firstRowFirstColumn="0" w:firstRowLastColumn="0" w:lastRowFirstColumn="0" w:lastRowLastColumn="0"/>
             </w:pPr>
             <w:r>
-              <w:t>[0, Inf)</w:t>
+              <w:t xml:space="preserve">[0, </w:t>
+            </w:r>
+            <w:proofErr w:type="spellStart"/>
+            <w:r>
+              <w:t>Inf</w:t>
+            </w:r>
+            <w:proofErr w:type="spellEnd"/>
+            <w:r>
+              <w:t>)</w:t>
             </w:r>
           </w:p>
         </w:tc>
@@ -1724,8 +1983,13 @@
             <w:tcW w:w="1403" w:type="dxa"/>
           </w:tcPr>
           <w:p>
-            <w:r>
-              <w:t>Sk-learn</w:t>
+            <w:proofErr w:type="spellStart"/>
+            <w:r>
+              <w:t>Sk</w:t>
+            </w:r>
+            <w:proofErr w:type="spellEnd"/>
+            <w:r>
+              <w:t>-learn</w:t>
             </w:r>
           </w:p>
         </w:tc>
@@ -1788,8 +2052,13 @@
             <w:tcW w:w="1403" w:type="dxa"/>
           </w:tcPr>
           <w:p>
-            <w:r>
-              <w:t>Sk-learn</w:t>
+            <w:proofErr w:type="spellStart"/>
+            <w:r>
+              <w:t>Sk</w:t>
+            </w:r>
+            <w:proofErr w:type="spellEnd"/>
+            <w:r>
+              <w:t>-learn</w:t>
             </w:r>
           </w:p>
         </w:tc>
@@ -1852,8 +2121,13 @@
             <w:tcW w:w="1403" w:type="dxa"/>
           </w:tcPr>
           <w:p>
-            <w:r>
-              <w:t>Sk-learn</w:t>
+            <w:proofErr w:type="spellStart"/>
+            <w:r>
+              <w:t>Sk</w:t>
+            </w:r>
+            <w:proofErr w:type="spellEnd"/>
+            <w:r>
+              <w:t>-learn</w:t>
             </w:r>
           </w:p>
         </w:tc>
@@ -1890,8 +2164,18 @@
         <w:spacing w:line="278" w:lineRule="auto"/>
         <w:jc w:val="left"/>
       </w:pPr>
-      <w:r>
-        <w:t>@article{scikit-learn,</w:t>
+      <w:proofErr w:type="gramStart"/>
+      <w:r>
+        <w:t>@article{</w:t>
+      </w:r>
+      <w:proofErr w:type="spellStart"/>
+      <w:proofErr w:type="gramEnd"/>
+      <w:r>
+        <w:t>scikit</w:t>
+      </w:r>
+      <w:proofErr w:type="spellEnd"/>
+      <w:r>
+        <w:t>-learn,</w:t>
       </w:r>
     </w:p>
     <w:p>
@@ -1907,7 +2191,31 @@
         <w:jc w:val="left"/>
       </w:pPr>
       <w:r>
-        <w:t xml:space="preserve">  title={Scikit-learn: Machine Learning in {P}ython},</w:t>
+        <w:t xml:space="preserve">  </w:t>
+      </w:r>
+      <w:proofErr w:type="gramStart"/>
+      <w:r>
+        <w:t>title</w:t>
+      </w:r>
+      <w:proofErr w:type="gramEnd"/>
+      <w:r>
+        <w:t>={</w:t>
+      </w:r>
+      <w:proofErr w:type="spellStart"/>
+      <w:r>
+        <w:t>Scikit</w:t>
+      </w:r>
+      <w:proofErr w:type="spellEnd"/>
+      <w:r>
+        <w:t>-learn: Machine Learning in {P}</w:t>
+      </w:r>
+      <w:proofErr w:type="spellStart"/>
+      <w:r>
+        <w:t>ython</w:t>
+      </w:r>
+      <w:proofErr w:type="spellEnd"/>
+      <w:r>
+        <w:t>},</w:t>
       </w:r>
     </w:p>
     <w:p>
@@ -1923,7 +2231,39 @@
         <w:jc w:val="left"/>
       </w:pPr>
       <w:r>
-        <w:t xml:space="preserve">  author={Pedregosa, F. and Varoquaux, G. and Gramfort, A. and Michel, V.</w:t>
+        <w:t xml:space="preserve">  </w:t>
+      </w:r>
+      <w:proofErr w:type="gramStart"/>
+      <w:r>
+        <w:t>author</w:t>
+      </w:r>
+      <w:proofErr w:type="gramEnd"/>
+      <w:r>
+        <w:t>={</w:t>
+      </w:r>
+      <w:proofErr w:type="spellStart"/>
+      <w:r>
+        <w:t>Pedregosa</w:t>
+      </w:r>
+      <w:proofErr w:type="spellEnd"/>
+      <w:r>
+        <w:t xml:space="preserve">, F. and </w:t>
+      </w:r>
+      <w:proofErr w:type="spellStart"/>
+      <w:r>
+        <w:t>Varoquaux</w:t>
+      </w:r>
+      <w:proofErr w:type="spellEnd"/>
+      <w:r>
+        <w:t xml:space="preserve">, G. and </w:t>
+      </w:r>
+      <w:proofErr w:type="spellStart"/>
+      <w:r>
+        <w:t>Gramfort</w:t>
+      </w:r>
+      <w:proofErr w:type="spellEnd"/>
+      <w:r>
+        <w:t>, A. and Michel, V.</w:t>
       </w:r>
     </w:p>
     <w:p>
@@ -1939,7 +2279,47 @@
         <w:jc w:val="left"/>
       </w:pPr>
       <w:r>
-        <w:t xml:space="preserve">          and Thirion, B. and Grisel, O. and Blondel, M. and Prettenhofer, P.</w:t>
+        <w:t xml:space="preserve">          </w:t>
+      </w:r>
+      <w:proofErr w:type="gramStart"/>
+      <w:r>
+        <w:t>and</w:t>
+      </w:r>
+      <w:proofErr w:type="gramEnd"/>
+      <w:r>
+        <w:t xml:space="preserve"> </w:t>
+      </w:r>
+      <w:proofErr w:type="spellStart"/>
+      <w:r>
+        <w:t>Thirion</w:t>
+      </w:r>
+      <w:proofErr w:type="spellEnd"/>
+      <w:r>
+        <w:t xml:space="preserve">, B. and </w:t>
+      </w:r>
+      <w:proofErr w:type="spellStart"/>
+      <w:r>
+        <w:t>Grisel</w:t>
+      </w:r>
+      <w:proofErr w:type="spellEnd"/>
+      <w:r>
+        <w:t xml:space="preserve">, O. and </w:t>
+      </w:r>
+      <w:proofErr w:type="spellStart"/>
+      <w:r>
+        <w:t>Blondel</w:t>
+      </w:r>
+      <w:proofErr w:type="spellEnd"/>
+      <w:r>
+        <w:t xml:space="preserve">, M. and </w:t>
+      </w:r>
+      <w:proofErr w:type="spellStart"/>
+      <w:r>
+        <w:t>Prettenhofer</w:t>
+      </w:r>
+      <w:proofErr w:type="spellEnd"/>
+      <w:r>
+        <w:t>, P.</w:t>
       </w:r>
     </w:p>
     <w:p>
@@ -1955,7 +2335,40 @@
         <w:jc w:val="left"/>
       </w:pPr>
       <w:r>
-        <w:t xml:space="preserve">          and Weiss, R. and Dubourg, V. and Vanderplas, J. and Passos, A. and</w:t>
+        <w:lastRenderedPageBreak/>
+        <w:t xml:space="preserve">          </w:t>
+      </w:r>
+      <w:proofErr w:type="gramStart"/>
+      <w:r>
+        <w:t>and</w:t>
+      </w:r>
+      <w:proofErr w:type="gramEnd"/>
+      <w:r>
+        <w:t xml:space="preserve"> Weiss, R. and </w:t>
+      </w:r>
+      <w:proofErr w:type="spellStart"/>
+      <w:r>
+        <w:t>Dubourg</w:t>
+      </w:r>
+      <w:proofErr w:type="spellEnd"/>
+      <w:r>
+        <w:t xml:space="preserve">, V. and </w:t>
+      </w:r>
+      <w:proofErr w:type="spellStart"/>
+      <w:r>
+        <w:t>Vanderplas</w:t>
+      </w:r>
+      <w:proofErr w:type="spellEnd"/>
+      <w:r>
+        <w:t xml:space="preserve">, J. and </w:t>
+      </w:r>
+      <w:proofErr w:type="spellStart"/>
+      <w:r>
+        <w:t>Passos</w:t>
+      </w:r>
+      <w:proofErr w:type="spellEnd"/>
+      <w:r>
+        <w:t>, A. and</w:t>
       </w:r>
     </w:p>
     <w:p>
@@ -1971,7 +2384,31 @@
         <w:jc w:val="left"/>
       </w:pPr>
       <w:r>
-        <w:t xml:space="preserve">          Cournapeau, D. and Brucher, M. and Perrot, M. and Duchesnay, E.},</w:t>
+        <w:t xml:space="preserve">          </w:t>
+      </w:r>
+      <w:proofErr w:type="spellStart"/>
+      <w:r>
+        <w:t>Cournapeau</w:t>
+      </w:r>
+      <w:proofErr w:type="spellEnd"/>
+      <w:r>
+        <w:t xml:space="preserve">, D. and </w:t>
+      </w:r>
+      <w:proofErr w:type="spellStart"/>
+      <w:r>
+        <w:t>Brucher</w:t>
+      </w:r>
+      <w:proofErr w:type="spellEnd"/>
+      <w:r>
+        <w:t xml:space="preserve">, M. and Perrot, M. and </w:t>
+      </w:r>
+      <w:proofErr w:type="spellStart"/>
+      <w:r>
+        <w:t>Duchesnay</w:t>
+      </w:r>
+      <w:proofErr w:type="spellEnd"/>
+      <w:r>
+        <w:t>, E.},</w:t>
       </w:r>
     </w:p>
     <w:p>
@@ -1987,8 +2424,15 @@
         <w:jc w:val="left"/>
       </w:pPr>
       <w:r>
-        <w:lastRenderedPageBreak/>
-        <w:t xml:space="preserve">  journal={Journal of Machine Learning Research},</w:t>
+        <w:t xml:space="preserve">  </w:t>
+      </w:r>
+      <w:proofErr w:type="gramStart"/>
+      <w:r>
+        <w:t>journal</w:t>
+      </w:r>
+      <w:proofErr w:type="gramEnd"/>
+      <w:r>
+        <w:t>={Journal of Machine Learning Research},</w:t>
       </w:r>
     </w:p>
     <w:p>
@@ -2004,7 +2448,15 @@
         <w:jc w:val="left"/>
       </w:pPr>
       <w:r>
-        <w:t xml:space="preserve">  volume={12},</w:t>
+        <w:t xml:space="preserve">  </w:t>
+      </w:r>
+      <w:proofErr w:type="gramStart"/>
+      <w:r>
+        <w:t>volume</w:t>
+      </w:r>
+      <w:proofErr w:type="gramEnd"/>
+      <w:r>
+        <w:t>={12},</w:t>
       </w:r>
     </w:p>
     <w:p>
@@ -2020,7 +2472,15 @@
         <w:jc w:val="left"/>
       </w:pPr>
       <w:r>
-        <w:t xml:space="preserve">  pages={2825--2830},</w:t>
+        <w:t xml:space="preserve">  </w:t>
+      </w:r>
+      <w:proofErr w:type="gramStart"/>
+      <w:r>
+        <w:t>pages</w:t>
+      </w:r>
+      <w:proofErr w:type="gramEnd"/>
+      <w:r>
+        <w:t>={2825--2830},</w:t>
       </w:r>
     </w:p>
     <w:p>
@@ -2036,7 +2496,15 @@
         <w:jc w:val="left"/>
       </w:pPr>
       <w:r>
-        <w:t xml:space="preserve">  year={2011}</w:t>
+        <w:t xml:space="preserve">  </w:t>
+      </w:r>
+      <w:proofErr w:type="gramStart"/>
+      <w:r>
+        <w:t>year</w:t>
+      </w:r>
+      <w:proofErr w:type="gramEnd"/>
+      <w:r>
+        <w:t>={2011}</w:t>
       </w:r>
     </w:p>
     <w:p>
@@ -2150,6 +2618,7 @@
           <w:noProof/>
           <w:lang w:eastAsia="en-US"/>
         </w:rPr>
+        <w:lastRenderedPageBreak/>
         <w:drawing>
           <wp:inline distT="0" distB="0" distL="0" distR="0" wp14:anchorId="0D702B89" wp14:editId="2342E616">
             <wp:extent cx="5943600" cy="4086225"/>
@@ -2193,7 +2662,6 @@
         <w:pStyle w:val="Heading2"/>
       </w:pPr>
       <w:r>
-        <w:lastRenderedPageBreak/>
         <w:t>Overlap</w:t>
       </w:r>
     </w:p>
@@ -2478,7 +2946,23 @@
         <w:jc w:val="left"/>
       </w:pPr>
       <w:r>
-        <w:t>% P. Fränti and O. Virmajoki, "Iterative shrinking method for clustering problems", Pattern Recognition, 39 (5), 761-765, May 2006.</w:t>
+        <w:t xml:space="preserve">% P. </w:t>
+      </w:r>
+      <w:proofErr w:type="spellStart"/>
+      <w:r>
+        <w:t>Fränti</w:t>
+      </w:r>
+      <w:proofErr w:type="spellEnd"/>
+      <w:r>
+        <w:t xml:space="preserve"> and O. </w:t>
+      </w:r>
+      <w:proofErr w:type="spellStart"/>
+      <w:r>
+        <w:t>Virmajoki</w:t>
+      </w:r>
+      <w:proofErr w:type="spellEnd"/>
+      <w:r>
+        <w:t>, "Iterative shrinking method for clustering problems", Pattern Recognition, 39 (5), 761-765, May 2006.</w:t>
       </w:r>
     </w:p>
     <w:p>
@@ -2523,6 +3007,7 @@
           <w:noProof/>
           <w:lang w:eastAsia="en-US"/>
         </w:rPr>
+        <w:lastRenderedPageBreak/>
         <w:drawing>
           <wp:inline distT="0" distB="0" distL="0" distR="0" wp14:anchorId="5881A020" wp14:editId="7FE8C60F">
             <wp:extent cx="5939790" cy="2289810"/>
@@ -2589,7 +3074,6 @@
           <w:noProof/>
           <w:lang w:eastAsia="en-US"/>
         </w:rPr>
-        <w:lastRenderedPageBreak/>
         <w:drawing>
           <wp:inline distT="0" distB="0" distL="0" distR="0" wp14:anchorId="200336DF" wp14:editId="365CC195">
             <wp:extent cx="5943600" cy="4086225"/>
@@ -3089,7 +3573,6 @@
           <w:noProof/>
           <w:lang w:eastAsia="en-US"/>
         </w:rPr>
-        <w:lastRenderedPageBreak/>
         <w:drawing>
           <wp:inline distT="0" distB="0" distL="0" distR="0" wp14:anchorId="708ADFD4" wp14:editId="1AB9B0D8">
             <wp:extent cx="5943600" cy="4086225"/>
@@ -3142,6 +3625,7 @@
           <w:noProof/>
           <w:lang w:eastAsia="en-US"/>
         </w:rPr>
+        <w:lastRenderedPageBreak/>
         <w:drawing>
           <wp:inline distT="0" distB="0" distL="0" distR="0" wp14:anchorId="60C20670" wp14:editId="0E7DEAD4">
             <wp:extent cx="5932805" cy="1514475"/>
@@ -3403,9 +3887,11 @@
             <w:tcW w:w="1349" w:type="dxa"/>
           </w:tcPr>
           <w:p>
+            <w:proofErr w:type="spellStart"/>
             <w:r>
               <w:t>elly</w:t>
             </w:r>
+            <w:proofErr w:type="spellEnd"/>
           </w:p>
         </w:tc>
         <w:tc>
@@ -3460,12 +3946,35 @@
     </w:p>
     <w:p>
       <w:r>
-        <w:t>% Gionis, A., H. Mannila, and P. Tsaparas, Clustering aggregation. ACM Transactions on Knowledge Discovery from Data (TKDD), 2007. 1(1): p. 1-30.</w:t>
-      </w:r>
-    </w:p>
-    <w:p>
-      <w:r>
-        <w:lastRenderedPageBreak/>
+        <w:t xml:space="preserve">% </w:t>
+      </w:r>
+      <w:proofErr w:type="spellStart"/>
+      <w:r>
+        <w:t>Gionis</w:t>
+      </w:r>
+      <w:proofErr w:type="spellEnd"/>
+      <w:r>
+        <w:t xml:space="preserve">, A., H. </w:t>
+      </w:r>
+      <w:proofErr w:type="spellStart"/>
+      <w:r>
+        <w:t>Mannila</w:t>
+      </w:r>
+      <w:proofErr w:type="spellEnd"/>
+      <w:r>
+        <w:t xml:space="preserve">, and P. </w:t>
+      </w:r>
+      <w:proofErr w:type="spellStart"/>
+      <w:r>
+        <w:t>Tsaparas</w:t>
+      </w:r>
+      <w:proofErr w:type="spellEnd"/>
+      <w:r>
+        <w:t>, Clustering aggregation. ACM Transactions on Knowledge Discovery from Data (TKDD), 2007. 1(1): p. 1-30.</w:t>
+      </w:r>
+    </w:p>
+    <w:p>
+      <w:r>
         <w:t xml:space="preserve">% source: </w:t>
       </w:r>
       <w:hyperlink r:id="rId16" w:history="1">
@@ -3505,8 +4014,13 @@
     </w:p>
     <w:p>
       <w:r>
-        <w:t>% Data from J. Handl</w:t>
-      </w:r>
+        <w:t xml:space="preserve">% Data from J. </w:t>
+      </w:r>
+      <w:proofErr w:type="spellStart"/>
+      <w:r>
+        <w:t>Handl</w:t>
+      </w:r>
+      <w:proofErr w:type="spellEnd"/>
     </w:p>
     <w:p>
       <w:r>
@@ -3533,6 +4047,7 @@
           <w:noProof/>
           <w:lang w:eastAsia="en-US"/>
         </w:rPr>
+        <w:lastRenderedPageBreak/>
         <w:drawing>
           <wp:inline distT="0" distB="0" distL="0" distR="0" wp14:anchorId="0FA68F53" wp14:editId="03D5217F">
             <wp:extent cx="5943600" cy="4086225"/>
@@ -3970,6 +4485,7 @@
           <w:noProof/>
           <w:lang w:eastAsia="en-US"/>
         </w:rPr>
+        <w:lastRenderedPageBreak/>
         <w:drawing>
           <wp:inline distT="0" distB="0" distL="0" distR="0" wp14:anchorId="2272BD69" wp14:editId="26D9286F">
             <wp:extent cx="5932805" cy="1565275"/>
@@ -4037,7 +4553,6 @@
           <w:noProof/>
           <w:lang w:eastAsia="en-US"/>
         </w:rPr>
-        <w:lastRenderedPageBreak/>
         <w:drawing>
           <wp:inline distT="0" distB="0" distL="0" distR="0" wp14:anchorId="73F0E225" wp14:editId="7B208BA4">
             <wp:extent cx="5943600" cy="4086225"/>
@@ -4090,6 +4605,7 @@
           <w:noProof/>
           <w:lang w:eastAsia="en-US"/>
         </w:rPr>
+        <w:lastRenderedPageBreak/>
         <w:drawing>
           <wp:inline distT="0" distB="0" distL="0" distR="0" wp14:anchorId="2A9A097E" wp14:editId="726AE470">
             <wp:extent cx="5939790" cy="2319020"/>
@@ -4235,9 +4751,11 @@
             <w:tcW w:w="1323" w:type="dxa"/>
           </w:tcPr>
           <w:p>
+            <w:proofErr w:type="spellStart"/>
             <w:r>
               <w:t>ecoli</w:t>
             </w:r>
+            <w:proofErr w:type="spellEnd"/>
           </w:p>
         </w:tc>
         <w:tc>
@@ -4415,9 +4933,11 @@
             <w:tcW w:w="1323" w:type="dxa"/>
           </w:tcPr>
           <w:p>
+            <w:proofErr w:type="spellStart"/>
             <w:r>
               <w:t>statlog</w:t>
             </w:r>
+            <w:proofErr w:type="spellEnd"/>
           </w:p>
         </w:tc>
         <w:tc>
@@ -4475,9 +4995,11 @@
             <w:tcW w:w="1323" w:type="dxa"/>
           </w:tcPr>
           <w:p>
+            <w:proofErr w:type="spellStart"/>
             <w:r>
               <w:t>wdbc</w:t>
             </w:r>
+            <w:proofErr w:type="spellEnd"/>
           </w:p>
         </w:tc>
         <w:tc>
@@ -4711,33 +5233,109 @@
       </w:r>
     </w:p>
     <w:p>
-      <w:r>
-        <w:t>@misc{connectionist_bench_(sonar,_mines_vs._rocks)_151,</w:t>
-      </w:r>
-    </w:p>
-    <w:p>
-      <w:r>
-        <w:t xml:space="preserve">  author       = {Sejnowski, Terry and Gorman, R.},</w:t>
-      </w:r>
-    </w:p>
-    <w:p>
-      <w:r>
-        <w:t xml:space="preserve">  title        = {{Connectionist Bench (Sonar, Mines vs. Rocks)}},</w:t>
-      </w:r>
-    </w:p>
-    <w:p>
-      <w:r>
-        <w:t xml:space="preserve">  year         = {1988},</w:t>
-      </w:r>
-    </w:p>
-    <w:p>
-      <w:r>
-        <w:t xml:space="preserve">  howpublished = {UCI Machine Learning Repository},</w:t>
-      </w:r>
-    </w:p>
-    <w:p>
-      <w:r>
-        <w:t xml:space="preserve">  note         = {{DOI}: https://doi.org/10.24432/C5T01Q}</w:t>
+      <w:proofErr w:type="gramStart"/>
+      <w:r>
+        <w:t>@</w:t>
+      </w:r>
+      <w:proofErr w:type="spellStart"/>
+      <w:r>
+        <w:t>misc</w:t>
+      </w:r>
+      <w:proofErr w:type="spellEnd"/>
+      <w:r>
+        <w:t>{</w:t>
+      </w:r>
+      <w:proofErr w:type="spellStart"/>
+      <w:proofErr w:type="gramEnd"/>
+      <w:r>
+        <w:t>connectionist_bench</w:t>
+      </w:r>
+      <w:proofErr w:type="spellEnd"/>
+      <w:r>
+        <w:t>_(</w:t>
+      </w:r>
+      <w:proofErr w:type="spellStart"/>
+      <w:r>
+        <w:t>sonar,_mines_vs._rocks</w:t>
+      </w:r>
+      <w:proofErr w:type="spellEnd"/>
+      <w:r>
+        <w:t>)_151,</w:t>
+      </w:r>
+    </w:p>
+    <w:p>
+      <w:r>
+        <w:t xml:space="preserve">  </w:t>
+      </w:r>
+      <w:proofErr w:type="gramStart"/>
+      <w:r>
+        <w:t>author</w:t>
+      </w:r>
+      <w:proofErr w:type="gramEnd"/>
+      <w:r>
+        <w:t xml:space="preserve">       = {</w:t>
+      </w:r>
+      <w:proofErr w:type="spellStart"/>
+      <w:r>
+        <w:t>Sejnowski</w:t>
+      </w:r>
+      <w:proofErr w:type="spellEnd"/>
+      <w:r>
+        <w:t>, Terry and Gorman, R.},</w:t>
+      </w:r>
+    </w:p>
+    <w:p>
+      <w:r>
+        <w:t xml:space="preserve">  </w:t>
+      </w:r>
+      <w:proofErr w:type="gramStart"/>
+      <w:r>
+        <w:t>title</w:t>
+      </w:r>
+      <w:proofErr w:type="gramEnd"/>
+      <w:r>
+        <w:t xml:space="preserve">        = {{Connectionist Bench (Sonar, Mines vs. Rocks)}},</w:t>
+      </w:r>
+    </w:p>
+    <w:p>
+      <w:r>
+        <w:t xml:space="preserve">  </w:t>
+      </w:r>
+      <w:proofErr w:type="gramStart"/>
+      <w:r>
+        <w:t>year</w:t>
+      </w:r>
+      <w:proofErr w:type="gramEnd"/>
+      <w:r>
+        <w:t xml:space="preserve">         = {1988},</w:t>
+      </w:r>
+    </w:p>
+    <w:p>
+      <w:r>
+        <w:t xml:space="preserve">  </w:t>
+      </w:r>
+      <w:proofErr w:type="spellStart"/>
+      <w:proofErr w:type="gramStart"/>
+      <w:r>
+        <w:t>howpublished</w:t>
+      </w:r>
+      <w:proofErr w:type="spellEnd"/>
+      <w:proofErr w:type="gramEnd"/>
+      <w:r>
+        <w:t xml:space="preserve"> = {UCI Machine Learning Repository},</w:t>
+      </w:r>
+    </w:p>
+    <w:p>
+      <w:r>
+        <w:t xml:space="preserve">  </w:t>
+      </w:r>
+      <w:proofErr w:type="gramStart"/>
+      <w:r>
+        <w:t>note</w:t>
+      </w:r>
+      <w:proofErr w:type="gramEnd"/>
+      <w:r>
+        <w:t xml:space="preserve">         = {{DOI}: https://doi.org/10.24432/C5T01Q}</w:t>
       </w:r>
     </w:p>
     <w:p>
@@ -4751,33 +5349,105 @@
       </w:r>
     </w:p>
     <w:p>
-      <w:r>
-        <w:t>@misc{ecoli_39,</w:t>
-      </w:r>
-    </w:p>
-    <w:p>
-      <w:r>
-        <w:t xml:space="preserve">  author       = {Nakai, Kenta},</w:t>
-      </w:r>
-    </w:p>
-    <w:p>
-      <w:r>
-        <w:t xml:space="preserve">  title        = {{Ecoli}},</w:t>
-      </w:r>
-    </w:p>
-    <w:p>
-      <w:r>
-        <w:t xml:space="preserve">  year         = {1996},</w:t>
-      </w:r>
-    </w:p>
-    <w:p>
-      <w:r>
-        <w:t xml:space="preserve">  howpublished = {UCI Machine Learning Repository},</w:t>
-      </w:r>
-    </w:p>
-    <w:p>
-      <w:r>
-        <w:t xml:space="preserve">  note         = {{DOI}: https://doi.org/10.24432/C5388M}</w:t>
+      <w:proofErr w:type="gramStart"/>
+      <w:r>
+        <w:t>@</w:t>
+      </w:r>
+      <w:proofErr w:type="spellStart"/>
+      <w:r>
+        <w:t>misc</w:t>
+      </w:r>
+      <w:proofErr w:type="spellEnd"/>
+      <w:r>
+        <w:t>{</w:t>
+      </w:r>
+      <w:proofErr w:type="gramEnd"/>
+      <w:r>
+        <w:t>ecoli_39,</w:t>
+      </w:r>
+    </w:p>
+    <w:p>
+      <w:r>
+        <w:t xml:space="preserve">  </w:t>
+      </w:r>
+      <w:proofErr w:type="gramStart"/>
+      <w:r>
+        <w:t>author</w:t>
+      </w:r>
+      <w:proofErr w:type="gramEnd"/>
+      <w:r>
+        <w:t xml:space="preserve">       = {</w:t>
+      </w:r>
+      <w:proofErr w:type="spellStart"/>
+      <w:r>
+        <w:t>Nakai</w:t>
+      </w:r>
+      <w:proofErr w:type="spellEnd"/>
+      <w:r>
+        <w:t>, Kenta},</w:t>
+      </w:r>
+    </w:p>
+    <w:p>
+      <w:r>
+        <w:t xml:space="preserve">  </w:t>
+      </w:r>
+      <w:proofErr w:type="gramStart"/>
+      <w:r>
+        <w:t>title</w:t>
+      </w:r>
+      <w:proofErr w:type="gramEnd"/>
+      <w:r>
+        <w:t xml:space="preserve">        = {{</w:t>
+      </w:r>
+      <w:proofErr w:type="spellStart"/>
+      <w:r>
+        <w:t>Ecoli</w:t>
+      </w:r>
+      <w:proofErr w:type="spellEnd"/>
+      <w:r>
+        <w:t>}},</w:t>
+      </w:r>
+    </w:p>
+    <w:p>
+      <w:r>
+        <w:lastRenderedPageBreak/>
+        <w:t xml:space="preserve">  </w:t>
+      </w:r>
+      <w:proofErr w:type="gramStart"/>
+      <w:r>
+        <w:t>year</w:t>
+      </w:r>
+      <w:proofErr w:type="gramEnd"/>
+      <w:r>
+        <w:t xml:space="preserve">         = {1996},</w:t>
+      </w:r>
+    </w:p>
+    <w:p>
+      <w:r>
+        <w:t xml:space="preserve">  </w:t>
+      </w:r>
+      <w:proofErr w:type="spellStart"/>
+      <w:proofErr w:type="gramStart"/>
+      <w:r>
+        <w:t>howpublished</w:t>
+      </w:r>
+      <w:proofErr w:type="spellEnd"/>
+      <w:proofErr w:type="gramEnd"/>
+      <w:r>
+        <w:t xml:space="preserve"> = {UCI Machine Learning Repository},</w:t>
+      </w:r>
+    </w:p>
+    <w:p>
+      <w:r>
+        <w:t xml:space="preserve">  </w:t>
+      </w:r>
+      <w:proofErr w:type="gramStart"/>
+      <w:r>
+        <w:t>note</w:t>
+      </w:r>
+      <w:proofErr w:type="gramEnd"/>
+      <w:r>
+        <w:t xml:space="preserve">         = {{DOI}: https://doi.org/10.24432/C5388M}</w:t>
       </w:r>
     </w:p>
     <w:p>
@@ -4791,74 +5461,531 @@
       </w:r>
     </w:p>
     <w:p>
-      <w:r>
-        <w:t>@misc{glass_identification_42,</w:t>
-      </w:r>
-    </w:p>
-    <w:p>
-      <w:r>
-        <w:t xml:space="preserve">  author       = {German, B.},</w:t>
-      </w:r>
-    </w:p>
-    <w:p>
-      <w:r>
-        <w:t xml:space="preserve">  title        = {{Glass Identification}},</w:t>
-      </w:r>
-    </w:p>
-    <w:p>
-      <w:r>
-        <w:t xml:space="preserve">  year         = {1987},</w:t>
-      </w:r>
-    </w:p>
-    <w:p>
-      <w:r>
-        <w:t xml:space="preserve">  howpublished = {UCI Machine Learning Repository},</w:t>
-      </w:r>
-    </w:p>
-    <w:p>
-      <w:r>
-        <w:t xml:space="preserve">  note         = {{DOI}: https://doi.org/10.24432/C5WW2P}</w:t>
-      </w:r>
-    </w:p>
-    <w:p>
+      <w:proofErr w:type="gramStart"/>
+      <w:r>
+        <w:t>@</w:t>
+      </w:r>
+      <w:proofErr w:type="spellStart"/>
+      <w:r>
+        <w:t>misc</w:t>
+      </w:r>
+      <w:proofErr w:type="spellEnd"/>
+      <w:r>
+        <w:t>{</w:t>
+      </w:r>
+      <w:proofErr w:type="gramEnd"/>
+      <w:r>
+        <w:t>glass_identification_42,</w:t>
+      </w:r>
+    </w:p>
+    <w:p>
+      <w:r>
+        <w:t xml:space="preserve">  </w:t>
+      </w:r>
+      <w:proofErr w:type="gramStart"/>
+      <w:r>
+        <w:t>author</w:t>
+      </w:r>
+      <w:proofErr w:type="gramEnd"/>
+      <w:r>
+        <w:t xml:space="preserve">       = {German, B.},</w:t>
+      </w:r>
+    </w:p>
+    <w:p>
+      <w:r>
+        <w:t xml:space="preserve">  </w:t>
+      </w:r>
+      <w:proofErr w:type="gramStart"/>
+      <w:r>
+        <w:t>title</w:t>
+      </w:r>
+      <w:proofErr w:type="gramEnd"/>
+      <w:r>
+        <w:t xml:space="preserve">        = {{Glass Identification}},</w:t>
+      </w:r>
+    </w:p>
+    <w:p>
+      <w:r>
+        <w:t xml:space="preserve">  </w:t>
+      </w:r>
+      <w:proofErr w:type="gramStart"/>
+      <w:r>
+        <w:t>year</w:t>
+      </w:r>
+      <w:proofErr w:type="gramEnd"/>
+      <w:r>
+        <w:t xml:space="preserve">         = {1987},</w:t>
+      </w:r>
+    </w:p>
+    <w:p>
+      <w:r>
+        <w:t xml:space="preserve">  </w:t>
+      </w:r>
+      <w:proofErr w:type="spellStart"/>
+      <w:proofErr w:type="gramStart"/>
+      <w:r>
+        <w:t>howpublished</w:t>
+      </w:r>
+      <w:proofErr w:type="spellEnd"/>
+      <w:proofErr w:type="gramEnd"/>
+      <w:r>
+        <w:t xml:space="preserve"> = {UCI Machine Learning Repository},</w:t>
+      </w:r>
+    </w:p>
+    <w:p>
+      <w:r>
+        <w:t xml:space="preserve">  </w:t>
+      </w:r>
+      <w:proofErr w:type="gramStart"/>
+      <w:r>
+        <w:t>note</w:t>
+      </w:r>
+      <w:proofErr w:type="gramEnd"/>
+      <w:r>
+        <w:t xml:space="preserve">         = {{DOI}: https://doi.org/10.24432/C5WW2P}</w:t>
+      </w:r>
+    </w:p>
+    <w:p>
+      <w:r>
+        <w:t>}</w:t>
+      </w:r>
+    </w:p>
+    <w:p>
+      <w:r>
+        <w:t>YEAST:</w:t>
+      </w:r>
+    </w:p>
+    <w:p>
+      <w:proofErr w:type="gramStart"/>
+      <w:r>
+        <w:t>@</w:t>
+      </w:r>
+      <w:proofErr w:type="spellStart"/>
+      <w:r>
+        <w:t>misc</w:t>
+      </w:r>
+      <w:proofErr w:type="spellEnd"/>
+      <w:r>
+        <w:t>{</w:t>
+      </w:r>
+      <w:proofErr w:type="gramEnd"/>
+      <w:r>
+        <w:t>yeast_110,</w:t>
+      </w:r>
+    </w:p>
+    <w:p>
+      <w:r>
+        <w:t xml:space="preserve">  </w:t>
+      </w:r>
+      <w:proofErr w:type="gramStart"/>
+      <w:r>
+        <w:t>author</w:t>
+      </w:r>
+      <w:proofErr w:type="gramEnd"/>
+      <w:r>
+        <w:t xml:space="preserve">       = {</w:t>
+      </w:r>
+      <w:proofErr w:type="spellStart"/>
+      <w:r>
+        <w:t>Nakai</w:t>
+      </w:r>
+      <w:proofErr w:type="spellEnd"/>
+      <w:r>
+        <w:t>, Kenta},</w:t>
+      </w:r>
+    </w:p>
+    <w:p>
+      <w:r>
+        <w:t xml:space="preserve">  </w:t>
+      </w:r>
+      <w:proofErr w:type="gramStart"/>
+      <w:r>
+        <w:t>title</w:t>
+      </w:r>
+      <w:proofErr w:type="gramEnd"/>
+      <w:r>
+        <w:t xml:space="preserve">        = {{Yeast}},</w:t>
+      </w:r>
+    </w:p>
+    <w:p>
+      <w:r>
+        <w:t xml:space="preserve">  </w:t>
+      </w:r>
+      <w:proofErr w:type="gramStart"/>
+      <w:r>
+        <w:t>year</w:t>
+      </w:r>
+      <w:proofErr w:type="gramEnd"/>
+      <w:r>
+        <w:t xml:space="preserve">         = {1991},</w:t>
+      </w:r>
+    </w:p>
+    <w:p>
+      <w:r>
+        <w:t xml:space="preserve">  </w:t>
+      </w:r>
+      <w:proofErr w:type="spellStart"/>
+      <w:proofErr w:type="gramStart"/>
+      <w:r>
+        <w:t>howpublished</w:t>
+      </w:r>
+      <w:proofErr w:type="spellEnd"/>
+      <w:proofErr w:type="gramEnd"/>
+      <w:r>
+        <w:t xml:space="preserve"> = {UCI Machine Learning Repository},</w:t>
+      </w:r>
+    </w:p>
+    <w:p>
+      <w:r>
+        <w:t xml:space="preserve">  </w:t>
+      </w:r>
+      <w:proofErr w:type="gramStart"/>
+      <w:r>
+        <w:t>note</w:t>
+      </w:r>
+      <w:proofErr w:type="gramEnd"/>
+      <w:r>
+        <w:t xml:space="preserve">         = {{DOI}: https://doi.org/10.24432/C5KG68}</w:t>
+      </w:r>
+    </w:p>
+    <w:p>
+      <w:r>
+        <w:t>}</w:t>
+      </w:r>
+    </w:p>
+    <w:p>
+      <w:r>
+        <w:t>STATLOG:</w:t>
+      </w:r>
+    </w:p>
+    <w:p>
+      <w:proofErr w:type="gramStart"/>
+      <w:r>
+        <w:t>@</w:t>
+      </w:r>
+      <w:proofErr w:type="spellStart"/>
+      <w:r>
+        <w:t>misc</w:t>
+      </w:r>
+      <w:proofErr w:type="spellEnd"/>
+      <w:r>
+        <w:t>{</w:t>
+      </w:r>
+      <w:proofErr w:type="spellStart"/>
+      <w:proofErr w:type="gramEnd"/>
+      <w:r>
+        <w:t>statlog</w:t>
+      </w:r>
+      <w:proofErr w:type="spellEnd"/>
+      <w:r>
+        <w:t>_(</w:t>
+      </w:r>
+      <w:proofErr w:type="spellStart"/>
+      <w:r>
+        <w:t>image_segmentation</w:t>
+      </w:r>
+      <w:proofErr w:type="spellEnd"/>
+      <w:r>
+        <w:t>)_147,</w:t>
+      </w:r>
+    </w:p>
+    <w:p>
+      <w:r>
+        <w:t xml:space="preserve">  </w:t>
+      </w:r>
+      <w:proofErr w:type="gramStart"/>
+      <w:r>
+        <w:t>title</w:t>
+      </w:r>
+      <w:proofErr w:type="gramEnd"/>
+      <w:r>
+        <w:t xml:space="preserve">        = {{</w:t>
+      </w:r>
+      <w:proofErr w:type="spellStart"/>
+      <w:r>
+        <w:t>Statlog</w:t>
+      </w:r>
+      <w:proofErr w:type="spellEnd"/>
+      <w:r>
+        <w:t xml:space="preserve"> (Image Segmentation)}},</w:t>
+      </w:r>
+    </w:p>
+    <w:p>
+      <w:r>
+        <w:t xml:space="preserve">  </w:t>
+      </w:r>
+      <w:proofErr w:type="gramStart"/>
+      <w:r>
+        <w:t>year</w:t>
+      </w:r>
+      <w:proofErr w:type="gramEnd"/>
+      <w:r>
+        <w:t xml:space="preserve">         = {1990},</w:t>
+      </w:r>
+    </w:p>
+    <w:p>
+      <w:r>
+        <w:t xml:space="preserve">  </w:t>
+      </w:r>
+      <w:proofErr w:type="spellStart"/>
+      <w:proofErr w:type="gramStart"/>
+      <w:r>
+        <w:t>howpublished</w:t>
+      </w:r>
+      <w:proofErr w:type="spellEnd"/>
+      <w:proofErr w:type="gramEnd"/>
+      <w:r>
+        <w:t xml:space="preserve"> = {UCI Machine Learning Repository},</w:t>
+      </w:r>
+    </w:p>
+    <w:p>
+      <w:r>
+        <w:t xml:space="preserve">  </w:t>
+      </w:r>
+      <w:proofErr w:type="gramStart"/>
+      <w:r>
+        <w:t>note</w:t>
+      </w:r>
+      <w:proofErr w:type="gramEnd"/>
+      <w:r>
+        <w:t xml:space="preserve">         = {{DOI}: https://doi.org/10.24432/C5P01G}</w:t>
+      </w:r>
+    </w:p>
+    <w:p>
+      <w:r>
+        <w:t>}</w:t>
+      </w:r>
+    </w:p>
+    <w:p>
+      <w:r>
+        <w:t>WINE:</w:t>
+      </w:r>
+    </w:p>
+    <w:p>
+      <w:proofErr w:type="gramStart"/>
       <w:r>
         <w:lastRenderedPageBreak/>
+        <w:t>@</w:t>
+      </w:r>
+      <w:proofErr w:type="spellStart"/>
+      <w:r>
+        <w:t>misc</w:t>
+      </w:r>
+      <w:proofErr w:type="spellEnd"/>
+      <w:r>
+        <w:t>{</w:t>
+      </w:r>
+      <w:proofErr w:type="gramEnd"/>
+      <w:r>
+        <w:t>wine_109,</w:t>
+      </w:r>
+    </w:p>
+    <w:p>
+      <w:r>
+        <w:t xml:space="preserve">  </w:t>
+      </w:r>
+      <w:proofErr w:type="gramStart"/>
+      <w:r>
+        <w:t>author</w:t>
+      </w:r>
+      <w:proofErr w:type="gramEnd"/>
+      <w:r>
+        <w:t xml:space="preserve">       = {</w:t>
+      </w:r>
+      <w:proofErr w:type="spellStart"/>
+      <w:r>
+        <w:t>Aeberhard</w:t>
+      </w:r>
+      <w:proofErr w:type="spellEnd"/>
+      <w:r>
+        <w:t xml:space="preserve">, Stefan and </w:t>
+      </w:r>
+      <w:proofErr w:type="spellStart"/>
+      <w:r>
+        <w:t>Forina</w:t>
+      </w:r>
+      <w:proofErr w:type="spellEnd"/>
+      <w:r>
+        <w:t>, M.},</w:t>
+      </w:r>
+    </w:p>
+    <w:p>
+      <w:r>
+        <w:t xml:space="preserve">  </w:t>
+      </w:r>
+      <w:proofErr w:type="gramStart"/>
+      <w:r>
+        <w:t>title</w:t>
+      </w:r>
+      <w:proofErr w:type="gramEnd"/>
+      <w:r>
+        <w:t xml:space="preserve">        = {{Wine}},</w:t>
+      </w:r>
+    </w:p>
+    <w:p>
+      <w:r>
+        <w:t xml:space="preserve">  </w:t>
+      </w:r>
+      <w:proofErr w:type="gramStart"/>
+      <w:r>
+        <w:t>year</w:t>
+      </w:r>
+      <w:proofErr w:type="gramEnd"/>
+      <w:r>
+        <w:t xml:space="preserve">         = {1992},</w:t>
+      </w:r>
+    </w:p>
+    <w:p>
+      <w:r>
+        <w:t xml:space="preserve">  </w:t>
+      </w:r>
+      <w:proofErr w:type="spellStart"/>
+      <w:proofErr w:type="gramStart"/>
+      <w:r>
+        <w:t>howpublished</w:t>
+      </w:r>
+      <w:proofErr w:type="spellEnd"/>
+      <w:proofErr w:type="gramEnd"/>
+      <w:r>
+        <w:t xml:space="preserve"> = {UCI Machine Learning Repository},</w:t>
+      </w:r>
+    </w:p>
+    <w:p>
+      <w:r>
+        <w:t xml:space="preserve">  </w:t>
+      </w:r>
+      <w:proofErr w:type="gramStart"/>
+      <w:r>
+        <w:t>note</w:t>
+      </w:r>
+      <w:proofErr w:type="gramEnd"/>
+      <w:r>
+        <w:t xml:space="preserve">         = {{DOI}: https://doi.org/10.24432/C5PC7J}</w:t>
+      </w:r>
+    </w:p>
+    <w:p>
+      <w:r>
         <w:t>}</w:t>
       </w:r>
     </w:p>
-    <w:p>
-      <w:r>
-        <w:t>YEAST:</w:t>
-      </w:r>
-    </w:p>
-    <w:p>
-      <w:r>
-        <w:t>@misc{yeast_110,</w:t>
-      </w:r>
-    </w:p>
-    <w:p>
-      <w:r>
-        <w:t xml:space="preserve">  author       = {Nakai, Kenta},</w:t>
-      </w:r>
-    </w:p>
-    <w:p>
-      <w:r>
-        <w:t xml:space="preserve">  title        = {{Yeast}},</w:t>
-      </w:r>
-    </w:p>
-    <w:p>
-      <w:r>
-        <w:t xml:space="preserve">  year         = {1991},</w:t>
-      </w:r>
-    </w:p>
-    <w:p>
-      <w:r>
-        <w:t xml:space="preserve">  howpublished = {UCI Machine Learning Repository},</w:t>
-      </w:r>
-    </w:p>
-    <w:p>
-      <w:r>
-        <w:t xml:space="preserve">  note         = {{DOI}: https://doi.org/10.24432/C5KG68}</w:t>
+    <w:p/>
+    <w:p>
+      <w:r>
+        <w:t>WDBC:</w:t>
+      </w:r>
+    </w:p>
+    <w:p>
+      <w:proofErr w:type="gramStart"/>
+      <w:r>
+        <w:t>@</w:t>
+      </w:r>
+      <w:proofErr w:type="spellStart"/>
+      <w:r>
+        <w:t>misc</w:t>
+      </w:r>
+      <w:proofErr w:type="spellEnd"/>
+      <w:r>
+        <w:t>{</w:t>
+      </w:r>
+      <w:proofErr w:type="spellStart"/>
+      <w:proofErr w:type="gramEnd"/>
+      <w:r>
+        <w:t>breast_cancer_wisconsin</w:t>
+      </w:r>
+      <w:proofErr w:type="spellEnd"/>
+      <w:r>
+        <w:t>_(diagnostic)_17,</w:t>
+      </w:r>
+    </w:p>
+    <w:p>
+      <w:r>
+        <w:t xml:space="preserve">  </w:t>
+      </w:r>
+      <w:proofErr w:type="gramStart"/>
+      <w:r>
+        <w:t>author</w:t>
+      </w:r>
+      <w:proofErr w:type="gramEnd"/>
+      <w:r>
+        <w:t xml:space="preserve">       = {</w:t>
+      </w:r>
+      <w:proofErr w:type="spellStart"/>
+      <w:r>
+        <w:t>Wolberg</w:t>
+      </w:r>
+      <w:proofErr w:type="spellEnd"/>
+      <w:r>
+        <w:t xml:space="preserve">, William, </w:t>
+      </w:r>
+      <w:proofErr w:type="spellStart"/>
+      <w:r>
+        <w:t>Mangasarian</w:t>
+      </w:r>
+      <w:proofErr w:type="spellEnd"/>
+      <w:r>
+        <w:t xml:space="preserve">, </w:t>
+      </w:r>
+      <w:proofErr w:type="spellStart"/>
+      <w:r>
+        <w:t>Olvi</w:t>
+      </w:r>
+      <w:proofErr w:type="spellEnd"/>
+      <w:r>
+        <w:t>, Street, Nick, and Street, W.},</w:t>
+      </w:r>
+    </w:p>
+    <w:p>
+      <w:r>
+        <w:t xml:space="preserve">  </w:t>
+      </w:r>
+      <w:proofErr w:type="gramStart"/>
+      <w:r>
+        <w:t>title</w:t>
+      </w:r>
+      <w:proofErr w:type="gramEnd"/>
+      <w:r>
+        <w:t xml:space="preserve">        = {{Breast Cancer Wisconsin (Diagnostic)}},</w:t>
+      </w:r>
+    </w:p>
+    <w:p>
+      <w:r>
+        <w:t xml:space="preserve">  </w:t>
+      </w:r>
+      <w:proofErr w:type="gramStart"/>
+      <w:r>
+        <w:t>year</w:t>
+      </w:r>
+      <w:proofErr w:type="gramEnd"/>
+      <w:r>
+        <w:t xml:space="preserve">         = {1993},</w:t>
+      </w:r>
+    </w:p>
+    <w:p>
+      <w:r>
+        <w:t xml:space="preserve">  </w:t>
+      </w:r>
+      <w:proofErr w:type="spellStart"/>
+      <w:proofErr w:type="gramStart"/>
+      <w:r>
+        <w:t>howpublished</w:t>
+      </w:r>
+      <w:proofErr w:type="spellEnd"/>
+      <w:proofErr w:type="gramEnd"/>
+      <w:r>
+        <w:t xml:space="preserve"> = {UCI Machine Learning Repository},</w:t>
+      </w:r>
+    </w:p>
+    <w:p>
+      <w:r>
+        <w:t xml:space="preserve">  </w:t>
+      </w:r>
+      <w:proofErr w:type="gramStart"/>
+      <w:r>
+        <w:t>note</w:t>
+      </w:r>
+      <w:proofErr w:type="gramEnd"/>
+      <w:r>
+        <w:t xml:space="preserve">         = {{DOI}: https://doi.org/10.24432/C5DW2B}</w:t>
       </w:r>
     </w:p>
     <w:p>
@@ -4868,154 +5995,100 @@
     </w:p>
     <w:p>
       <w:r>
-        <w:t>STATLOG:</w:t>
-      </w:r>
-    </w:p>
-    <w:p>
-      <w:r>
-        <w:t>@misc{statlog_(image_segmentation)_147,</w:t>
-      </w:r>
-    </w:p>
-    <w:p>
-      <w:r>
-        <w:t xml:space="preserve">  title        = {{Statlog (Image Segmentation)}},</w:t>
-      </w:r>
-    </w:p>
-    <w:p>
-      <w:r>
-        <w:t xml:space="preserve">  year         = {1990},</w:t>
-      </w:r>
-    </w:p>
-    <w:p>
-      <w:r>
-        <w:t xml:space="preserve">  howpublished = {UCI Machine Learning Repository},</w:t>
-      </w:r>
-    </w:p>
-    <w:p>
-      <w:r>
-        <w:t xml:space="preserve">  note         = {{DOI}: https://doi.org/10.24432/C5P01G}</w:t>
-      </w:r>
-    </w:p>
-    <w:p>
-      <w:r>
-        <w:t>}</w:t>
-      </w:r>
-    </w:p>
-    <w:p>
-      <w:r>
-        <w:t>WINE:</w:t>
-      </w:r>
-    </w:p>
-    <w:p>
-      <w:r>
-        <w:t>@misc{wine_109,</w:t>
-      </w:r>
-    </w:p>
-    <w:p>
-      <w:r>
-        <w:t xml:space="preserve">  author       = {Aeberhard, Stefan and Forina, M.},</w:t>
-      </w:r>
-    </w:p>
-    <w:p>
-      <w:r>
-        <w:t xml:space="preserve">  title        = {{Wine}},</w:t>
-      </w:r>
-    </w:p>
-    <w:p>
-      <w:r>
-        <w:t xml:space="preserve">  year         = {1992},</w:t>
-      </w:r>
-    </w:p>
-    <w:p>
-      <w:r>
-        <w:t xml:space="preserve">  howpublished = {UCI Machine Learning Repository},</w:t>
-      </w:r>
-    </w:p>
-    <w:p>
-      <w:r>
-        <w:t xml:space="preserve">  note         = {{DOI}: https://doi.org/10.24432/C5PC7J}</w:t>
-      </w:r>
-    </w:p>
-    <w:p>
-      <w:r>
-        <w:t>}</w:t>
-      </w:r>
-    </w:p>
-    <w:p/>
-    <w:p>
-      <w:r>
-        <w:t>WDBC:</w:t>
-      </w:r>
-    </w:p>
-    <w:p>
-      <w:r>
-        <w:t>@misc{breast_cancer_wisconsin_(diagnostic)_17,</w:t>
-      </w:r>
-    </w:p>
-    <w:p>
-      <w:r>
-        <w:t xml:space="preserve">  author       = {Wolberg, William, Mangasarian, Olvi, Street, Nick, and Street, W.},</w:t>
-      </w:r>
-    </w:p>
-    <w:p>
-      <w:r>
-        <w:lastRenderedPageBreak/>
-        <w:t xml:space="preserve">  title        = {{Breast Cancer Wisconsin (Diagnostic)}},</w:t>
-      </w:r>
-    </w:p>
-    <w:p>
-      <w:r>
-        <w:t xml:space="preserve">  year         = {1993},</w:t>
-      </w:r>
-    </w:p>
-    <w:p>
-      <w:r>
-        <w:t xml:space="preserve">  howpublished = {UCI Machine Learning Repository},</w:t>
-      </w:r>
-    </w:p>
-    <w:p>
-      <w:r>
-        <w:t xml:space="preserve">  note         = {{DOI}: https://doi.org/10.24432/C5DW2B}</w:t>
-      </w:r>
-    </w:p>
-    <w:p>
-      <w:r>
-        <w:t>}</w:t>
-      </w:r>
-    </w:p>
-    <w:p>
-      <w:r>
         <w:t>Ionosphere:</w:t>
       </w:r>
     </w:p>
     <w:p>
-      <w:r>
-        <w:t>@misc{ionosphere_52,</w:t>
-      </w:r>
-    </w:p>
-    <w:p>
-      <w:r>
-        <w:t xml:space="preserve">  author       = {Sigillito, V., Wing, S., Hutton, L., and Baker, K.},</w:t>
-      </w:r>
-    </w:p>
-    <w:p>
-      <w:r>
-        <w:t xml:space="preserve">  title        = {{Ionosphere}},</w:t>
-      </w:r>
-    </w:p>
-    <w:p>
-      <w:r>
-        <w:t xml:space="preserve">  year         = {1989},</w:t>
-      </w:r>
-    </w:p>
-    <w:p>
-      <w:r>
-        <w:t xml:space="preserve">  howpublished = {UCI Machine Learning Repository},</w:t>
-      </w:r>
-    </w:p>
-    <w:p>
-      <w:r>
-        <w:t xml:space="preserve">  note         = {{DOI}: https://doi.org/10.24432/C5W01B}</w:t>
+      <w:proofErr w:type="gramStart"/>
+      <w:r>
+        <w:t>@</w:t>
+      </w:r>
+      <w:proofErr w:type="spellStart"/>
+      <w:r>
+        <w:t>misc</w:t>
+      </w:r>
+      <w:proofErr w:type="spellEnd"/>
+      <w:r>
+        <w:t>{</w:t>
+      </w:r>
+      <w:proofErr w:type="gramEnd"/>
+      <w:r>
+        <w:t>ionosphere_52,</w:t>
+      </w:r>
+    </w:p>
+    <w:p>
+      <w:r>
+        <w:t xml:space="preserve">  </w:t>
+      </w:r>
+      <w:proofErr w:type="gramStart"/>
+      <w:r>
+        <w:t>author</w:t>
+      </w:r>
+      <w:proofErr w:type="gramEnd"/>
+      <w:r>
+        <w:t xml:space="preserve">       = {</w:t>
+      </w:r>
+      <w:proofErr w:type="spellStart"/>
+      <w:r>
+        <w:t>Sigillito</w:t>
+      </w:r>
+      <w:proofErr w:type="spellEnd"/>
+      <w:r>
+        <w:t>, V., Wing, S., Hutton, L., and Baker, K.},</w:t>
+      </w:r>
+    </w:p>
+    <w:p>
+      <w:r>
+        <w:t xml:space="preserve">  </w:t>
+      </w:r>
+      <w:proofErr w:type="gramStart"/>
+      <w:r>
+        <w:t>title</w:t>
+      </w:r>
+      <w:proofErr w:type="gramEnd"/>
+      <w:r>
+        <w:t xml:space="preserve">        = {{Ionosphere}},</w:t>
+      </w:r>
+    </w:p>
+    <w:p>
+      <w:r>
+        <w:t xml:space="preserve">  </w:t>
+      </w:r>
+      <w:proofErr w:type="gramStart"/>
+      <w:r>
+        <w:t>year</w:t>
+      </w:r>
+      <w:proofErr w:type="gramEnd"/>
+      <w:r>
+        <w:t xml:space="preserve">         = {1989},</w:t>
+      </w:r>
+    </w:p>
+    <w:p>
+      <w:r>
+        <w:t xml:space="preserve">  </w:t>
+      </w:r>
+      <w:proofErr w:type="spellStart"/>
+      <w:proofErr w:type="gramStart"/>
+      <w:r>
+        <w:t>howpublished</w:t>
+      </w:r>
+      <w:proofErr w:type="spellEnd"/>
+      <w:proofErr w:type="gramEnd"/>
+      <w:r>
+        <w:t xml:space="preserve"> = {UCI Machine Learning Repository},</w:t>
+      </w:r>
+    </w:p>
+    <w:p>
+      <w:r>
+        <w:t xml:space="preserve">  </w:t>
+      </w:r>
+      <w:proofErr w:type="gramStart"/>
+      <w:r>
+        <w:t>note</w:t>
+      </w:r>
+      <w:proofErr w:type="gramEnd"/>
+      <w:r>
+        <w:t xml:space="preserve">         = {{DOI}: https://doi.org/10.24432/C5W01B}</w:t>
       </w:r>
     </w:p>
     <w:p>
@@ -5090,6 +6163,7 @@
           </w:tcPr>
           <w:p>
             <w:r>
+              <w:lastRenderedPageBreak/>
               <w:t>ID</w:t>
             </w:r>
           </w:p>
@@ -5475,7 +6549,6 @@
           <w:noProof/>
           <w:lang w:eastAsia="en-US"/>
         </w:rPr>
-        <w:lastRenderedPageBreak/>
         <w:drawing>
           <wp:inline distT="0" distB="0" distL="0" distR="0" wp14:anchorId="09CA8956" wp14:editId="3A036A68">
             <wp:extent cx="5943600" cy="4086225"/>
@@ -5534,7 +6607,7 @@
 </file>
 
 <file path=word/numbering.xml><?xml version="1.0" encoding="utf-8"?>
-<w:numbering xmlns:wpc="http://schemas.microsoft.com/office/word/2010/wordprocessingCanvas" xmlns:cx="http://schemas.microsoft.com/office/drawing/2014/chartex" xmlns:cx1="http://schemas.microsoft.com/office/drawing/2015/9/8/chartex" xmlns:cx2="http://schemas.microsoft.com/office/drawing/2015/10/21/chartex" xmlns:cx3="http://schemas.microsoft.com/office/drawing/2016/5/9/chartex" xmlns:cx4="http://schemas.microsoft.com/office/drawing/2016/5/10/chartex" xmlns:cx5="http://schemas.microsoft.com/office/drawing/2016/5/11/chartex" xmlns:cx6="http://schemas.microsoft.com/office/drawing/2016/5/12/chartex" xmlns:cx7="http://schemas.microsoft.com/office/drawing/2016/5/13/chartex" xmlns:cx8="http://schemas.microsoft.com/office/drawing/2016/5/14/chartex" xmlns:mc="http://schemas.openxmlformats.org/markup-compatibility/2006" xmlns:aink="http://schemas.microsoft.com/office/drawing/2016/ink" xmlns:am3d="http://schemas.microsoft.com/office/drawing/2017/model3d" xmlns:o="urn:schemas-microsoft-com:office:office" xmlns:oel="http://schemas.microsoft.com/office/2019/extlst" xmlns:r="http://schemas.openxmlformats.org/officeDocument/2006/relationships" xmlns:m="http://schemas.openxmlformats.org/officeDocument/2006/math" xmlns:v="urn:schemas-microsoft-com:vml" xmlns:wp14="http://schemas.microsoft.com/office/word/2010/wordprocessingDrawing" xmlns:wp="http://schemas.openxmlformats.org/drawingml/2006/wordprocessingDrawing" xmlns:w10="urn:schemas-microsoft-com:office:word" xmlns:w="http://schemas.openxmlformats.org/wordprocessingml/2006/main" xmlns:w14="http://schemas.microsoft.com/office/word/2010/wordml" xmlns:w15="http://schemas.microsoft.com/office/word/2012/wordml" xmlns:w16cex="http://schemas.microsoft.com/office/word/2018/wordml/cex" xmlns:w16cid="http://schemas.microsoft.com/office/word/2016/wordml/cid" xmlns:w16="http://schemas.microsoft.com/office/word/2018/wordml" xmlns:w16du="http://schemas.microsoft.com/office/word/2023/wordml/word16du" xmlns:w16sdtdh="http://schemas.microsoft.com/office/word/2020/wordml/sdtdatahash" xmlns:w16sdtfl="http://schemas.microsoft.com/office/word/2024/wordml/sdtformatlock" xmlns:w16se="http://schemas.microsoft.com/office/word/2015/wordml/symex" xmlns:wpg="http://schemas.microsoft.com/office/word/2010/wordprocessingGroup" xmlns:wpi="http://schemas.microsoft.com/office/word/2010/wordprocessingInk" xmlns:wne="http://schemas.microsoft.com/office/word/2006/wordml" xmlns:wps="http://schemas.microsoft.com/office/word/2010/wordprocessingShape" mc:Ignorable="w14 w15 w16se w16cid w16 w16cex w16sdtdh w16sdtfl w16du wp14">
+<w:numbering xmlns:wpc="http://schemas.microsoft.com/office/word/2010/wordprocessingCanvas" xmlns:cx="http://schemas.microsoft.com/office/drawing/2014/chartex" xmlns:cx1="http://schemas.microsoft.com/office/drawing/2015/9/8/chartex" xmlns:mc="http://schemas.openxmlformats.org/markup-compatibility/2006" xmlns:o="urn:schemas-microsoft-com:office:office" xmlns:r="http://schemas.openxmlformats.org/officeDocument/2006/relationships" xmlns:m="http://schemas.openxmlformats.org/officeDocument/2006/math" xmlns:v="urn:schemas-microsoft-com:vml" xmlns:wp14="http://schemas.microsoft.com/office/word/2010/wordprocessingDrawing" xmlns:wp="http://schemas.openxmlformats.org/drawingml/2006/wordprocessingDrawing" xmlns:w10="urn:schemas-microsoft-com:office:word" xmlns:w="http://schemas.openxmlformats.org/wordprocessingml/2006/main" xmlns:w14="http://schemas.microsoft.com/office/word/2010/wordml" xmlns:w15="http://schemas.microsoft.com/office/word/2012/wordml" xmlns:w16se="http://schemas.microsoft.com/office/word/2015/wordml/symex" xmlns:wpg="http://schemas.microsoft.com/office/word/2010/wordprocessingGroup" xmlns:wpi="http://schemas.microsoft.com/office/word/2010/wordprocessingInk" xmlns:wne="http://schemas.microsoft.com/office/word/2006/wordml" xmlns:wps="http://schemas.microsoft.com/office/word/2010/wordprocessingShape" mc:Ignorable="w14 w15 w16se wp14">
   <w:abstractNum w:abstractNumId="0" w15:restartNumberingAfterBreak="0">
     <w:nsid w:val="340859ED"/>
     <w:multiLevelType w:val="multilevel"/>
@@ -5742,17 +6815,17 @@
       </w:pPr>
     </w:lvl>
   </w:abstractNum>
-  <w:num w:numId="1" w16cid:durableId="707802974">
+  <w:num w:numId="1">
     <w:abstractNumId w:val="1"/>
   </w:num>
-  <w:num w:numId="2" w16cid:durableId="876236420">
+  <w:num w:numId="2">
     <w:abstractNumId w:val="0"/>
   </w:num>
 </w:numbering>
 </file>
 
 <file path=word/styles.xml><?xml version="1.0" encoding="utf-8"?>
-<w:styles xmlns:mc="http://schemas.openxmlformats.org/markup-compatibility/2006" xmlns:r="http://schemas.openxmlformats.org/officeDocument/2006/relationships" xmlns:w="http://schemas.openxmlformats.org/wordprocessingml/2006/main" xmlns:w14="http://schemas.microsoft.com/office/word/2010/wordml" xmlns:w15="http://schemas.microsoft.com/office/word/2012/wordml" xmlns:w16cex="http://schemas.microsoft.com/office/word/2018/wordml/cex" xmlns:w16cid="http://schemas.microsoft.com/office/word/2016/wordml/cid" xmlns:w16="http://schemas.microsoft.com/office/word/2018/wordml" xmlns:w16du="http://schemas.microsoft.com/office/word/2023/wordml/word16du" xmlns:w16sdtdh="http://schemas.microsoft.com/office/word/2020/wordml/sdtdatahash" xmlns:w16sdtfl="http://schemas.microsoft.com/office/word/2024/wordml/sdtformatlock" xmlns:w16se="http://schemas.microsoft.com/office/word/2015/wordml/symex" mc:Ignorable="w14 w15 w16se w16cid w16 w16cex w16sdtdh w16sdtfl w16du">
+<w:styles xmlns:mc="http://schemas.openxmlformats.org/markup-compatibility/2006" xmlns:r="http://schemas.openxmlformats.org/officeDocument/2006/relationships" xmlns:w="http://schemas.openxmlformats.org/wordprocessingml/2006/main" xmlns:w14="http://schemas.microsoft.com/office/word/2010/wordml" xmlns:w15="http://schemas.microsoft.com/office/word/2012/wordml" xmlns:w16se="http://schemas.microsoft.com/office/word/2015/wordml/symex" mc:Ignorable="w14 w15 w16se">
   <w:docDefaults>
     <w:rPrDefault>
       <w:rPr>
@@ -5769,7 +6842,7 @@
       </w:pPr>
     </w:pPrDefault>
   </w:docDefaults>
-  <w:latentStyles w:defLockedState="0" w:defUIPriority="99" w:defSemiHidden="0" w:defUnhideWhenUsed="0" w:defQFormat="0" w:count="376">
+  <w:latentStyles w:defLockedState="0" w:defUIPriority="99" w:defSemiHidden="0" w:defUnhideWhenUsed="0" w:defQFormat="0" w:count="371">
     <w:lsdException w:name="Normal" w:uiPriority="0" w:qFormat="1"/>
     <w:lsdException w:name="heading 1" w:uiPriority="9" w:qFormat="1"/>
     <w:lsdException w:name="heading 2" w:semiHidden="1" w:uiPriority="9" w:unhideWhenUsed="1" w:qFormat="1"/>
@@ -6141,11 +7214,6 @@
     <w:lsdException w:name="List Table 5 Dark Accent 6" w:uiPriority="50"/>
     <w:lsdException w:name="List Table 6 Colorful Accent 6" w:uiPriority="51"/>
     <w:lsdException w:name="List Table 7 Colorful Accent 6" w:uiPriority="52"/>
-    <w:lsdException w:name="Mention" w:semiHidden="1" w:unhideWhenUsed="1"/>
-    <w:lsdException w:name="Smart Hyperlink" w:semiHidden="1" w:unhideWhenUsed="1"/>
-    <w:lsdException w:name="Hashtag" w:semiHidden="1" w:unhideWhenUsed="1"/>
-    <w:lsdException w:name="Unresolved Mention" w:semiHidden="1" w:unhideWhenUsed="1"/>
-    <w:lsdException w:name="Smart Link" w:semiHidden="1" w:unhideWhenUsed="1"/>
   </w:latentStyles>
   <w:style w:type="paragraph" w:default="1" w:styleId="Normal">
     <w:name w:val="Normal"/>

</xml_diff>